<commit_message>
User profile layout edited
</commit_message>
<xml_diff>
--- a/Scheduler/Resources/schedule.doc-template.docx
+++ b/Scheduler/Resources/schedule.doc-template.docx
@@ -41,20 +41,8 @@
           <w:bCs/>
           <w:sz w:val="28"/>
           <w:szCs w:val="28"/>
-          <w:lang w:val="en-US"/>
         </w:rPr>
-        <w:t>studentGroup</w:t>
-      </w:r>
-      <w:r>
-        <w:rPr>
-          <w:rFonts w:ascii="Times New Roman" w:hAnsi="Times New Roman" w:cs="Times New Roman"/>
-          <w:b/>
-          <w:bCs/>
-          <w:sz w:val="28"/>
-          <w:szCs w:val="28"/>
-          <w:lang w:val="en-US"/>
-        </w:rPr>
-        <w:t>Code</w:t>
+        <w:t>НОМЕР ГРУППЫ</w:t>
       </w:r>
       <w:r>
         <w:rPr>
@@ -74,7 +62,6 @@
           <w:rFonts w:ascii="Times New Roman" w:hAnsi="Times New Roman" w:cs="Times New Roman"/>
           <w:sz w:val="24"/>
           <w:szCs w:val="24"/>
-          <w:lang w:val="en-US"/>
         </w:rPr>
       </w:pPr>
       <w:r>
@@ -98,9 +85,16 @@
           <w:rFonts w:ascii="Times New Roman" w:hAnsi="Times New Roman" w:cs="Times New Roman"/>
           <w:sz w:val="24"/>
           <w:szCs w:val="24"/>
-          <w:lang w:val="en-US"/>
         </w:rPr>
-        <w:t>weekSpan]</w:t>
+        <w:t>00.00.0000 – 00.00.0000</w:t>
+      </w:r>
+      <w:r>
+        <w:rPr>
+          <w:rFonts w:ascii="Times New Roman" w:hAnsi="Times New Roman" w:cs="Times New Roman"/>
+          <w:sz w:val="24"/>
+          <w:szCs w:val="24"/>
+        </w:rPr>
+        <w:t>]</w:t>
       </w:r>
     </w:p>
     <w:p>
@@ -133,9 +127,8 @@
           <w:rFonts w:ascii="Times New Roman" w:hAnsi="Times New Roman" w:cs="Times New Roman"/>
           <w:sz w:val="24"/>
           <w:szCs w:val="24"/>
-          <w:lang w:val="en-US"/>
         </w:rPr>
-        <w:t>createdAtDate</w:t>
+        <w:t>00.00.0000</w:t>
       </w:r>
       <w:r>
         <w:rPr>
@@ -242,47 +235,101 @@
                 <w:szCs w:val="20"/>
                 <w:lang w:val="en-US"/>
               </w:rPr>
-              <w:t>[Subject]</w:t>
-            </w:r>
-          </w:p>
-          <w:p>
-            <w:pPr>
-              <w:jc w:val="center"/>
-              <w:rPr>
-                <w:rFonts w:ascii="Times New Roman" w:hAnsi="Times New Roman" w:cs="Times New Roman"/>
-                <w:sz w:val="20"/>
-                <w:szCs w:val="20"/>
-                <w:lang w:val="en-US"/>
-              </w:rPr>
-            </w:pPr>
-            <w:r>
-              <w:rPr>
-                <w:rFonts w:ascii="Times New Roman" w:hAnsi="Times New Roman" w:cs="Times New Roman"/>
-                <w:sz w:val="20"/>
-                <w:szCs w:val="20"/>
-                <w:lang w:val="en-US"/>
-              </w:rPr>
-              <w:t>[Tutor]</w:t>
-            </w:r>
-          </w:p>
-          <w:p>
-            <w:pPr>
-              <w:jc w:val="center"/>
-              <w:rPr>
-                <w:rFonts w:ascii="Times New Roman" w:hAnsi="Times New Roman" w:cs="Times New Roman"/>
-                <w:sz w:val="20"/>
-                <w:szCs w:val="20"/>
-                <w:lang w:val="en-US"/>
-              </w:rPr>
-            </w:pPr>
-            <w:r>
-              <w:rPr>
-                <w:rFonts w:ascii="Times New Roman" w:hAnsi="Times New Roman" w:cs="Times New Roman"/>
-                <w:sz w:val="20"/>
-                <w:szCs w:val="20"/>
-                <w:lang w:val="en-US"/>
-              </w:rPr>
-              <w:t>[Cabinet]</w:t>
+              <w:t>[</w:t>
+            </w:r>
+            <w:r>
+              <w:rPr>
+                <w:rFonts w:ascii="Times New Roman" w:hAnsi="Times New Roman" w:cs="Times New Roman"/>
+                <w:sz w:val="20"/>
+                <w:szCs w:val="20"/>
+                <w:lang w:val="en-US"/>
+              </w:rPr>
+              <w:t>Предмет</w:t>
+            </w:r>
+            <w:r>
+              <w:rPr>
+                <w:rFonts w:ascii="Times New Roman" w:hAnsi="Times New Roman" w:cs="Times New Roman"/>
+                <w:sz w:val="20"/>
+                <w:szCs w:val="20"/>
+                <w:lang w:val="en-US"/>
+              </w:rPr>
+              <w:t>]</w:t>
+            </w:r>
+          </w:p>
+          <w:p>
+            <w:pPr>
+              <w:jc w:val="center"/>
+              <w:rPr>
+                <w:rFonts w:ascii="Times New Roman" w:hAnsi="Times New Roman" w:cs="Times New Roman"/>
+                <w:sz w:val="20"/>
+                <w:szCs w:val="20"/>
+                <w:lang w:val="en-US"/>
+              </w:rPr>
+            </w:pPr>
+            <w:r>
+              <w:rPr>
+                <w:rFonts w:ascii="Times New Roman" w:hAnsi="Times New Roman" w:cs="Times New Roman"/>
+                <w:sz w:val="20"/>
+                <w:szCs w:val="20"/>
+                <w:lang w:val="en-US"/>
+              </w:rPr>
+              <w:t>[</w:t>
+            </w:r>
+            <w:r>
+              <w:rPr>
+                <w:rFonts w:ascii="Times New Roman" w:hAnsi="Times New Roman" w:cs="Times New Roman"/>
+                <w:sz w:val="20"/>
+                <w:szCs w:val="20"/>
+                <w:lang w:val="en-US"/>
+              </w:rPr>
+              <w:t>Преподаватель</w:t>
+            </w:r>
+            <w:r>
+              <w:rPr>
+                <w:rFonts w:ascii="Times New Roman" w:hAnsi="Times New Roman" w:cs="Times New Roman"/>
+                <w:sz w:val="20"/>
+                <w:szCs w:val="20"/>
+                <w:lang w:val="en-US"/>
+              </w:rPr>
+              <w:t>]</w:t>
+            </w:r>
+          </w:p>
+          <w:p>
+            <w:pPr>
+              <w:jc w:val="center"/>
+              <w:rPr>
+                <w:rFonts w:ascii="Times New Roman" w:hAnsi="Times New Roman" w:cs="Times New Roman"/>
+                <w:sz w:val="20"/>
+                <w:szCs w:val="20"/>
+                <w:lang w:val="en-US"/>
+              </w:rPr>
+            </w:pPr>
+            <w:r>
+              <w:rPr>
+                <w:rFonts w:ascii="Times New Roman" w:hAnsi="Times New Roman" w:cs="Times New Roman"/>
+                <w:sz w:val="20"/>
+                <w:szCs w:val="20"/>
+                <w:lang w:val="en-US"/>
+              </w:rPr>
+              <w:t>[</w:t>
+            </w:r>
+            <w:r>
+              <w:rPr>
+                <w:rFonts w:ascii="Times New Roman" w:hAnsi="Times New Roman" w:cs="Times New Roman"/>
+                <w:sz w:val="20"/>
+                <w:szCs w:val="20"/>
+                <w:lang w:val="en-US"/>
+              </w:rPr>
+              <w:t>Номер кабинета</w:t>
+            </w:r>
+            <w:r>
+              <w:rPr>
+                <w:rFonts w:ascii="Times New Roman" w:hAnsi="Times New Roman" w:cs="Times New Roman"/>
+                <w:sz w:val="20"/>
+                <w:szCs w:val="20"/>
+                <w:lang w:val="en-US"/>
+              </w:rPr>
+              <w:t>]</w:t>
             </w:r>
           </w:p>
         </w:tc>
@@ -372,47 +419,101 @@
                 <w:szCs w:val="20"/>
                 <w:lang w:val="en-US"/>
               </w:rPr>
-              <w:t>[Subject]</w:t>
-            </w:r>
-          </w:p>
-          <w:p>
-            <w:pPr>
-              <w:jc w:val="center"/>
-              <w:rPr>
-                <w:rFonts w:ascii="Times New Roman" w:hAnsi="Times New Roman" w:cs="Times New Roman"/>
-                <w:sz w:val="20"/>
-                <w:szCs w:val="20"/>
-                <w:lang w:val="en-US"/>
-              </w:rPr>
-            </w:pPr>
-            <w:r>
-              <w:rPr>
-                <w:rFonts w:ascii="Times New Roman" w:hAnsi="Times New Roman" w:cs="Times New Roman"/>
-                <w:sz w:val="20"/>
-                <w:szCs w:val="20"/>
-                <w:lang w:val="en-US"/>
-              </w:rPr>
-              <w:t>[Tutor]</w:t>
-            </w:r>
-          </w:p>
-          <w:p>
-            <w:pPr>
-              <w:spacing w:after="0" w:line="240" w:lineRule="auto"/>
-              <w:jc w:val="center"/>
-              <w:rPr>
-                <w:rFonts w:ascii="Times New Roman" w:hAnsi="Times New Roman" w:cs="Times New Roman"/>
-                <w:sz w:val="20"/>
-                <w:szCs w:val="20"/>
-              </w:rPr>
-            </w:pPr>
-            <w:r>
-              <w:rPr>
-                <w:rFonts w:ascii="Times New Roman" w:hAnsi="Times New Roman" w:cs="Times New Roman"/>
-                <w:sz w:val="20"/>
-                <w:szCs w:val="20"/>
-                <w:lang w:val="en-US"/>
-              </w:rPr>
-              <w:t>[Cabinet]</w:t>
+              <w:t>[</w:t>
+            </w:r>
+            <w:r>
+              <w:rPr>
+                <w:rFonts w:ascii="Times New Roman" w:hAnsi="Times New Roman" w:cs="Times New Roman"/>
+                <w:sz w:val="20"/>
+                <w:szCs w:val="20"/>
+                <w:lang w:val="en-US"/>
+              </w:rPr>
+              <w:t>Предмет</w:t>
+            </w:r>
+            <w:r>
+              <w:rPr>
+                <w:rFonts w:ascii="Times New Roman" w:hAnsi="Times New Roman" w:cs="Times New Roman"/>
+                <w:sz w:val="20"/>
+                <w:szCs w:val="20"/>
+                <w:lang w:val="en-US"/>
+              </w:rPr>
+              <w:t>]</w:t>
+            </w:r>
+          </w:p>
+          <w:p>
+            <w:pPr>
+              <w:jc w:val="center"/>
+              <w:rPr>
+                <w:rFonts w:ascii="Times New Roman" w:hAnsi="Times New Roman" w:cs="Times New Roman"/>
+                <w:sz w:val="20"/>
+                <w:szCs w:val="20"/>
+                <w:lang w:val="en-US"/>
+              </w:rPr>
+            </w:pPr>
+            <w:r>
+              <w:rPr>
+                <w:rFonts w:ascii="Times New Roman" w:hAnsi="Times New Roman" w:cs="Times New Roman"/>
+                <w:sz w:val="20"/>
+                <w:szCs w:val="20"/>
+                <w:lang w:val="en-US"/>
+              </w:rPr>
+              <w:t>[</w:t>
+            </w:r>
+            <w:r>
+              <w:rPr>
+                <w:rFonts w:ascii="Times New Roman" w:hAnsi="Times New Roman" w:cs="Times New Roman"/>
+                <w:sz w:val="20"/>
+                <w:szCs w:val="20"/>
+                <w:lang w:val="en-US"/>
+              </w:rPr>
+              <w:t>Преподаватель</w:t>
+            </w:r>
+            <w:r>
+              <w:rPr>
+                <w:rFonts w:ascii="Times New Roman" w:hAnsi="Times New Roman" w:cs="Times New Roman"/>
+                <w:sz w:val="20"/>
+                <w:szCs w:val="20"/>
+                <w:lang w:val="en-US"/>
+              </w:rPr>
+              <w:t>]</w:t>
+            </w:r>
+          </w:p>
+          <w:p>
+            <w:pPr>
+              <w:spacing w:after="0" w:line="240" w:lineRule="auto"/>
+              <w:jc w:val="center"/>
+              <w:rPr>
+                <w:rFonts w:ascii="Times New Roman" w:hAnsi="Times New Roman" w:cs="Times New Roman"/>
+                <w:sz w:val="20"/>
+                <w:szCs w:val="20"/>
+              </w:rPr>
+            </w:pPr>
+            <w:r>
+              <w:rPr>
+                <w:rFonts w:ascii="Times New Roman" w:hAnsi="Times New Roman" w:cs="Times New Roman"/>
+                <w:sz w:val="20"/>
+                <w:szCs w:val="20"/>
+                <w:lang w:val="en-US"/>
+              </w:rPr>
+              <w:t>[</w:t>
+            </w:r>
+            <w:r>
+              <w:rPr>
+                <w:rFonts w:ascii="Times New Roman" w:hAnsi="Times New Roman" w:cs="Times New Roman"/>
+                <w:sz w:val="20"/>
+                <w:szCs w:val="20"/>
+                <w:lang w:val="en-US"/>
+              </w:rPr>
+              <w:t>Номер кабинета</w:t>
+            </w:r>
+            <w:r>
+              <w:rPr>
+                <w:rFonts w:ascii="Times New Roman" w:hAnsi="Times New Roman" w:cs="Times New Roman"/>
+                <w:sz w:val="20"/>
+                <w:szCs w:val="20"/>
+                <w:lang w:val="en-US"/>
+              </w:rPr>
+              <w:t>]</w:t>
             </w:r>
           </w:p>
         </w:tc>
@@ -502,47 +603,101 @@
                 <w:szCs w:val="20"/>
                 <w:lang w:val="en-US"/>
               </w:rPr>
-              <w:t>[Subject]</w:t>
-            </w:r>
-          </w:p>
-          <w:p>
-            <w:pPr>
-              <w:jc w:val="center"/>
-              <w:rPr>
-                <w:rFonts w:ascii="Times New Roman" w:hAnsi="Times New Roman" w:cs="Times New Roman"/>
-                <w:sz w:val="20"/>
-                <w:szCs w:val="20"/>
-                <w:lang w:val="en-US"/>
-              </w:rPr>
-            </w:pPr>
-            <w:r>
-              <w:rPr>
-                <w:rFonts w:ascii="Times New Roman" w:hAnsi="Times New Roman" w:cs="Times New Roman"/>
-                <w:sz w:val="20"/>
-                <w:szCs w:val="20"/>
-                <w:lang w:val="en-US"/>
-              </w:rPr>
-              <w:t>[Tutor]</w:t>
-            </w:r>
-          </w:p>
-          <w:p>
-            <w:pPr>
-              <w:spacing w:after="0" w:line="240" w:lineRule="auto"/>
-              <w:jc w:val="center"/>
-              <w:rPr>
-                <w:rFonts w:ascii="Times New Roman" w:hAnsi="Times New Roman" w:cs="Times New Roman"/>
-                <w:sz w:val="20"/>
-                <w:szCs w:val="20"/>
-              </w:rPr>
-            </w:pPr>
-            <w:r>
-              <w:rPr>
-                <w:rFonts w:ascii="Times New Roman" w:hAnsi="Times New Roman" w:cs="Times New Roman"/>
-                <w:sz w:val="20"/>
-                <w:szCs w:val="20"/>
-                <w:lang w:val="en-US"/>
-              </w:rPr>
-              <w:t>[Cabinet]</w:t>
+              <w:t>[</w:t>
+            </w:r>
+            <w:r>
+              <w:rPr>
+                <w:rFonts w:ascii="Times New Roman" w:hAnsi="Times New Roman" w:cs="Times New Roman"/>
+                <w:sz w:val="20"/>
+                <w:szCs w:val="20"/>
+                <w:lang w:val="en-US"/>
+              </w:rPr>
+              <w:t>Предмет</w:t>
+            </w:r>
+            <w:r>
+              <w:rPr>
+                <w:rFonts w:ascii="Times New Roman" w:hAnsi="Times New Roman" w:cs="Times New Roman"/>
+                <w:sz w:val="20"/>
+                <w:szCs w:val="20"/>
+                <w:lang w:val="en-US"/>
+              </w:rPr>
+              <w:t>]</w:t>
+            </w:r>
+          </w:p>
+          <w:p>
+            <w:pPr>
+              <w:jc w:val="center"/>
+              <w:rPr>
+                <w:rFonts w:ascii="Times New Roman" w:hAnsi="Times New Roman" w:cs="Times New Roman"/>
+                <w:sz w:val="20"/>
+                <w:szCs w:val="20"/>
+                <w:lang w:val="en-US"/>
+              </w:rPr>
+            </w:pPr>
+            <w:r>
+              <w:rPr>
+                <w:rFonts w:ascii="Times New Roman" w:hAnsi="Times New Roman" w:cs="Times New Roman"/>
+                <w:sz w:val="20"/>
+                <w:szCs w:val="20"/>
+                <w:lang w:val="en-US"/>
+              </w:rPr>
+              <w:t>[</w:t>
+            </w:r>
+            <w:r>
+              <w:rPr>
+                <w:rFonts w:ascii="Times New Roman" w:hAnsi="Times New Roman" w:cs="Times New Roman"/>
+                <w:sz w:val="20"/>
+                <w:szCs w:val="20"/>
+                <w:lang w:val="en-US"/>
+              </w:rPr>
+              <w:t>Преподаватель</w:t>
+            </w:r>
+            <w:r>
+              <w:rPr>
+                <w:rFonts w:ascii="Times New Roman" w:hAnsi="Times New Roman" w:cs="Times New Roman"/>
+                <w:sz w:val="20"/>
+                <w:szCs w:val="20"/>
+                <w:lang w:val="en-US"/>
+              </w:rPr>
+              <w:t>]</w:t>
+            </w:r>
+          </w:p>
+          <w:p>
+            <w:pPr>
+              <w:spacing w:after="0" w:line="240" w:lineRule="auto"/>
+              <w:jc w:val="center"/>
+              <w:rPr>
+                <w:rFonts w:ascii="Times New Roman" w:hAnsi="Times New Roman" w:cs="Times New Roman"/>
+                <w:sz w:val="20"/>
+                <w:szCs w:val="20"/>
+              </w:rPr>
+            </w:pPr>
+            <w:r>
+              <w:rPr>
+                <w:rFonts w:ascii="Times New Roman" w:hAnsi="Times New Roman" w:cs="Times New Roman"/>
+                <w:sz w:val="20"/>
+                <w:szCs w:val="20"/>
+                <w:lang w:val="en-US"/>
+              </w:rPr>
+              <w:t>[</w:t>
+            </w:r>
+            <w:r>
+              <w:rPr>
+                <w:rFonts w:ascii="Times New Roman" w:hAnsi="Times New Roman" w:cs="Times New Roman"/>
+                <w:sz w:val="20"/>
+                <w:szCs w:val="20"/>
+                <w:lang w:val="en-US"/>
+              </w:rPr>
+              <w:t>Номер кабинета</w:t>
+            </w:r>
+            <w:r>
+              <w:rPr>
+                <w:rFonts w:ascii="Times New Roman" w:hAnsi="Times New Roman" w:cs="Times New Roman"/>
+                <w:sz w:val="20"/>
+                <w:szCs w:val="20"/>
+                <w:lang w:val="en-US"/>
+              </w:rPr>
+              <w:t>]</w:t>
             </w:r>
           </w:p>
         </w:tc>
@@ -638,47 +793,101 @@
                 <w:szCs w:val="20"/>
                 <w:lang w:val="en-US"/>
               </w:rPr>
-              <w:t>[Subject]</w:t>
-            </w:r>
-          </w:p>
-          <w:p>
-            <w:pPr>
-              <w:jc w:val="center"/>
-              <w:rPr>
-                <w:rFonts w:ascii="Times New Roman" w:hAnsi="Times New Roman" w:cs="Times New Roman"/>
-                <w:sz w:val="20"/>
-                <w:szCs w:val="20"/>
-                <w:lang w:val="en-US"/>
-              </w:rPr>
-            </w:pPr>
-            <w:r>
-              <w:rPr>
-                <w:rFonts w:ascii="Times New Roman" w:hAnsi="Times New Roman" w:cs="Times New Roman"/>
-                <w:sz w:val="20"/>
-                <w:szCs w:val="20"/>
-                <w:lang w:val="en-US"/>
-              </w:rPr>
-              <w:t>[Tutor]</w:t>
-            </w:r>
-          </w:p>
-          <w:p>
-            <w:pPr>
-              <w:spacing w:after="0" w:line="240" w:lineRule="auto"/>
-              <w:jc w:val="center"/>
-              <w:rPr>
-                <w:rFonts w:ascii="Times New Roman" w:hAnsi="Times New Roman" w:cs="Times New Roman"/>
-                <w:sz w:val="20"/>
-                <w:szCs w:val="20"/>
-              </w:rPr>
-            </w:pPr>
-            <w:r>
-              <w:rPr>
-                <w:rFonts w:ascii="Times New Roman" w:hAnsi="Times New Roman" w:cs="Times New Roman"/>
-                <w:sz w:val="20"/>
-                <w:szCs w:val="20"/>
-                <w:lang w:val="en-US"/>
-              </w:rPr>
-              <w:t>[Cabinet]</w:t>
+              <w:t>[</w:t>
+            </w:r>
+            <w:r>
+              <w:rPr>
+                <w:rFonts w:ascii="Times New Roman" w:hAnsi="Times New Roman" w:cs="Times New Roman"/>
+                <w:sz w:val="20"/>
+                <w:szCs w:val="20"/>
+                <w:lang w:val="en-US"/>
+              </w:rPr>
+              <w:t>Предмет</w:t>
+            </w:r>
+            <w:r>
+              <w:rPr>
+                <w:rFonts w:ascii="Times New Roman" w:hAnsi="Times New Roman" w:cs="Times New Roman"/>
+                <w:sz w:val="20"/>
+                <w:szCs w:val="20"/>
+                <w:lang w:val="en-US"/>
+              </w:rPr>
+              <w:t>]</w:t>
+            </w:r>
+          </w:p>
+          <w:p>
+            <w:pPr>
+              <w:jc w:val="center"/>
+              <w:rPr>
+                <w:rFonts w:ascii="Times New Roman" w:hAnsi="Times New Roman" w:cs="Times New Roman"/>
+                <w:sz w:val="20"/>
+                <w:szCs w:val="20"/>
+                <w:lang w:val="en-US"/>
+              </w:rPr>
+            </w:pPr>
+            <w:r>
+              <w:rPr>
+                <w:rFonts w:ascii="Times New Roman" w:hAnsi="Times New Roman" w:cs="Times New Roman"/>
+                <w:sz w:val="20"/>
+                <w:szCs w:val="20"/>
+                <w:lang w:val="en-US"/>
+              </w:rPr>
+              <w:t>[</w:t>
+            </w:r>
+            <w:r>
+              <w:rPr>
+                <w:rFonts w:ascii="Times New Roman" w:hAnsi="Times New Roman" w:cs="Times New Roman"/>
+                <w:sz w:val="20"/>
+                <w:szCs w:val="20"/>
+                <w:lang w:val="en-US"/>
+              </w:rPr>
+              <w:t>Преподаватель</w:t>
+            </w:r>
+            <w:r>
+              <w:rPr>
+                <w:rFonts w:ascii="Times New Roman" w:hAnsi="Times New Roman" w:cs="Times New Roman"/>
+                <w:sz w:val="20"/>
+                <w:szCs w:val="20"/>
+                <w:lang w:val="en-US"/>
+              </w:rPr>
+              <w:t>]</w:t>
+            </w:r>
+          </w:p>
+          <w:p>
+            <w:pPr>
+              <w:spacing w:after="0" w:line="240" w:lineRule="auto"/>
+              <w:jc w:val="center"/>
+              <w:rPr>
+                <w:rFonts w:ascii="Times New Roman" w:hAnsi="Times New Roman" w:cs="Times New Roman"/>
+                <w:sz w:val="20"/>
+                <w:szCs w:val="20"/>
+              </w:rPr>
+            </w:pPr>
+            <w:r>
+              <w:rPr>
+                <w:rFonts w:ascii="Times New Roman" w:hAnsi="Times New Roman" w:cs="Times New Roman"/>
+                <w:sz w:val="20"/>
+                <w:szCs w:val="20"/>
+                <w:lang w:val="en-US"/>
+              </w:rPr>
+              <w:t>[</w:t>
+            </w:r>
+            <w:r>
+              <w:rPr>
+                <w:rFonts w:ascii="Times New Roman" w:hAnsi="Times New Roman" w:cs="Times New Roman"/>
+                <w:sz w:val="20"/>
+                <w:szCs w:val="20"/>
+                <w:lang w:val="en-US"/>
+              </w:rPr>
+              <w:t>Номер кабинета</w:t>
+            </w:r>
+            <w:r>
+              <w:rPr>
+                <w:rFonts w:ascii="Times New Roman" w:hAnsi="Times New Roman" w:cs="Times New Roman"/>
+                <w:sz w:val="20"/>
+                <w:szCs w:val="20"/>
+                <w:lang w:val="en-US"/>
+              </w:rPr>
+              <w:t>]</w:t>
             </w:r>
           </w:p>
         </w:tc>
@@ -780,47 +989,101 @@
                 <w:szCs w:val="20"/>
                 <w:lang w:val="en-US"/>
               </w:rPr>
-              <w:t>[Subject]</w:t>
-            </w:r>
-          </w:p>
-          <w:p>
-            <w:pPr>
-              <w:jc w:val="center"/>
-              <w:rPr>
-                <w:rFonts w:ascii="Times New Roman" w:hAnsi="Times New Roman" w:cs="Times New Roman"/>
-                <w:sz w:val="20"/>
-                <w:szCs w:val="20"/>
-                <w:lang w:val="en-US"/>
-              </w:rPr>
-            </w:pPr>
-            <w:r>
-              <w:rPr>
-                <w:rFonts w:ascii="Times New Roman" w:hAnsi="Times New Roman" w:cs="Times New Roman"/>
-                <w:sz w:val="20"/>
-                <w:szCs w:val="20"/>
-                <w:lang w:val="en-US"/>
-              </w:rPr>
-              <w:t>[Tutor]</w:t>
-            </w:r>
-          </w:p>
-          <w:p>
-            <w:pPr>
-              <w:jc w:val="center"/>
-              <w:rPr>
-                <w:rFonts w:ascii="Times New Roman" w:hAnsi="Times New Roman" w:cs="Times New Roman"/>
-                <w:sz w:val="20"/>
-                <w:szCs w:val="20"/>
-                <w:lang w:val="en-US"/>
-              </w:rPr>
-            </w:pPr>
-            <w:r>
-              <w:rPr>
-                <w:rFonts w:ascii="Times New Roman" w:hAnsi="Times New Roman" w:cs="Times New Roman"/>
-                <w:sz w:val="20"/>
-                <w:szCs w:val="20"/>
-                <w:lang w:val="en-US"/>
-              </w:rPr>
-              <w:t>[Cabinet]</w:t>
+              <w:t>[</w:t>
+            </w:r>
+            <w:r>
+              <w:rPr>
+                <w:rFonts w:ascii="Times New Roman" w:hAnsi="Times New Roman" w:cs="Times New Roman"/>
+                <w:sz w:val="20"/>
+                <w:szCs w:val="20"/>
+                <w:lang w:val="en-US"/>
+              </w:rPr>
+              <w:t>Предмет</w:t>
+            </w:r>
+            <w:r>
+              <w:rPr>
+                <w:rFonts w:ascii="Times New Roman" w:hAnsi="Times New Roman" w:cs="Times New Roman"/>
+                <w:sz w:val="20"/>
+                <w:szCs w:val="20"/>
+                <w:lang w:val="en-US"/>
+              </w:rPr>
+              <w:t>]</w:t>
+            </w:r>
+          </w:p>
+          <w:p>
+            <w:pPr>
+              <w:jc w:val="center"/>
+              <w:rPr>
+                <w:rFonts w:ascii="Times New Roman" w:hAnsi="Times New Roman" w:cs="Times New Roman"/>
+                <w:sz w:val="20"/>
+                <w:szCs w:val="20"/>
+                <w:lang w:val="en-US"/>
+              </w:rPr>
+            </w:pPr>
+            <w:r>
+              <w:rPr>
+                <w:rFonts w:ascii="Times New Roman" w:hAnsi="Times New Roman" w:cs="Times New Roman"/>
+                <w:sz w:val="20"/>
+                <w:szCs w:val="20"/>
+                <w:lang w:val="en-US"/>
+              </w:rPr>
+              <w:t>[</w:t>
+            </w:r>
+            <w:r>
+              <w:rPr>
+                <w:rFonts w:ascii="Times New Roman" w:hAnsi="Times New Roman" w:cs="Times New Roman"/>
+                <w:sz w:val="20"/>
+                <w:szCs w:val="20"/>
+                <w:lang w:val="en-US"/>
+              </w:rPr>
+              <w:t>Преподаватель</w:t>
+            </w:r>
+            <w:r>
+              <w:rPr>
+                <w:rFonts w:ascii="Times New Roman" w:hAnsi="Times New Roman" w:cs="Times New Roman"/>
+                <w:sz w:val="20"/>
+                <w:szCs w:val="20"/>
+                <w:lang w:val="en-US"/>
+              </w:rPr>
+              <w:t>]</w:t>
+            </w:r>
+          </w:p>
+          <w:p>
+            <w:pPr>
+              <w:jc w:val="center"/>
+              <w:rPr>
+                <w:rFonts w:ascii="Times New Roman" w:hAnsi="Times New Roman" w:cs="Times New Roman"/>
+                <w:sz w:val="20"/>
+                <w:szCs w:val="20"/>
+                <w:lang w:val="en-US"/>
+              </w:rPr>
+            </w:pPr>
+            <w:r>
+              <w:rPr>
+                <w:rFonts w:ascii="Times New Roman" w:hAnsi="Times New Roman" w:cs="Times New Roman"/>
+                <w:sz w:val="20"/>
+                <w:szCs w:val="20"/>
+                <w:lang w:val="en-US"/>
+              </w:rPr>
+              <w:t>[</w:t>
+            </w:r>
+            <w:r>
+              <w:rPr>
+                <w:rFonts w:ascii="Times New Roman" w:hAnsi="Times New Roman" w:cs="Times New Roman"/>
+                <w:sz w:val="20"/>
+                <w:szCs w:val="20"/>
+                <w:lang w:val="en-US"/>
+              </w:rPr>
+              <w:t>Номер кабинета</w:t>
+            </w:r>
+            <w:r>
+              <w:rPr>
+                <w:rFonts w:ascii="Times New Roman" w:hAnsi="Times New Roman" w:cs="Times New Roman"/>
+                <w:sz w:val="20"/>
+                <w:szCs w:val="20"/>
+                <w:lang w:val="en-US"/>
+              </w:rPr>
+              <w:t>]</w:t>
             </w:r>
           </w:p>
         </w:tc>
@@ -910,47 +1173,101 @@
                 <w:szCs w:val="20"/>
                 <w:lang w:val="en-US"/>
               </w:rPr>
-              <w:t>[Subject]</w:t>
-            </w:r>
-          </w:p>
-          <w:p>
-            <w:pPr>
-              <w:jc w:val="center"/>
-              <w:rPr>
-                <w:rFonts w:ascii="Times New Roman" w:hAnsi="Times New Roman" w:cs="Times New Roman"/>
-                <w:sz w:val="20"/>
-                <w:szCs w:val="20"/>
-                <w:lang w:val="en-US"/>
-              </w:rPr>
-            </w:pPr>
-            <w:r>
-              <w:rPr>
-                <w:rFonts w:ascii="Times New Roman" w:hAnsi="Times New Roman" w:cs="Times New Roman"/>
-                <w:sz w:val="20"/>
-                <w:szCs w:val="20"/>
-                <w:lang w:val="en-US"/>
-              </w:rPr>
-              <w:t>[Tutor]</w:t>
-            </w:r>
-          </w:p>
-          <w:p>
-            <w:pPr>
-              <w:spacing w:after="0" w:line="240" w:lineRule="auto"/>
-              <w:jc w:val="center"/>
-              <w:rPr>
-                <w:rFonts w:ascii="Times New Roman" w:hAnsi="Times New Roman" w:cs="Times New Roman"/>
-                <w:sz w:val="20"/>
-                <w:szCs w:val="20"/>
-              </w:rPr>
-            </w:pPr>
-            <w:r>
-              <w:rPr>
-                <w:rFonts w:ascii="Times New Roman" w:hAnsi="Times New Roman" w:cs="Times New Roman"/>
-                <w:sz w:val="20"/>
-                <w:szCs w:val="20"/>
-                <w:lang w:val="en-US"/>
-              </w:rPr>
-              <w:t>[Cabinet]</w:t>
+              <w:t>[</w:t>
+            </w:r>
+            <w:r>
+              <w:rPr>
+                <w:rFonts w:ascii="Times New Roman" w:hAnsi="Times New Roman" w:cs="Times New Roman"/>
+                <w:sz w:val="20"/>
+                <w:szCs w:val="20"/>
+                <w:lang w:val="en-US"/>
+              </w:rPr>
+              <w:t>Предмет</w:t>
+            </w:r>
+            <w:r>
+              <w:rPr>
+                <w:rFonts w:ascii="Times New Roman" w:hAnsi="Times New Roman" w:cs="Times New Roman"/>
+                <w:sz w:val="20"/>
+                <w:szCs w:val="20"/>
+                <w:lang w:val="en-US"/>
+              </w:rPr>
+              <w:t>]</w:t>
+            </w:r>
+          </w:p>
+          <w:p>
+            <w:pPr>
+              <w:jc w:val="center"/>
+              <w:rPr>
+                <w:rFonts w:ascii="Times New Roman" w:hAnsi="Times New Roman" w:cs="Times New Roman"/>
+                <w:sz w:val="20"/>
+                <w:szCs w:val="20"/>
+                <w:lang w:val="en-US"/>
+              </w:rPr>
+            </w:pPr>
+            <w:r>
+              <w:rPr>
+                <w:rFonts w:ascii="Times New Roman" w:hAnsi="Times New Roman" w:cs="Times New Roman"/>
+                <w:sz w:val="20"/>
+                <w:szCs w:val="20"/>
+                <w:lang w:val="en-US"/>
+              </w:rPr>
+              <w:t>[</w:t>
+            </w:r>
+            <w:r>
+              <w:rPr>
+                <w:rFonts w:ascii="Times New Roman" w:hAnsi="Times New Roman" w:cs="Times New Roman"/>
+                <w:sz w:val="20"/>
+                <w:szCs w:val="20"/>
+                <w:lang w:val="en-US"/>
+              </w:rPr>
+              <w:t>Преподаватель</w:t>
+            </w:r>
+            <w:r>
+              <w:rPr>
+                <w:rFonts w:ascii="Times New Roman" w:hAnsi="Times New Roman" w:cs="Times New Roman"/>
+                <w:sz w:val="20"/>
+                <w:szCs w:val="20"/>
+                <w:lang w:val="en-US"/>
+              </w:rPr>
+              <w:t>]</w:t>
+            </w:r>
+          </w:p>
+          <w:p>
+            <w:pPr>
+              <w:spacing w:after="0" w:line="240" w:lineRule="auto"/>
+              <w:jc w:val="center"/>
+              <w:rPr>
+                <w:rFonts w:ascii="Times New Roman" w:hAnsi="Times New Roman" w:cs="Times New Roman"/>
+                <w:sz w:val="20"/>
+                <w:szCs w:val="20"/>
+              </w:rPr>
+            </w:pPr>
+            <w:r>
+              <w:rPr>
+                <w:rFonts w:ascii="Times New Roman" w:hAnsi="Times New Roman" w:cs="Times New Roman"/>
+                <w:sz w:val="20"/>
+                <w:szCs w:val="20"/>
+                <w:lang w:val="en-US"/>
+              </w:rPr>
+              <w:t>[</w:t>
+            </w:r>
+            <w:r>
+              <w:rPr>
+                <w:rFonts w:ascii="Times New Roman" w:hAnsi="Times New Roman" w:cs="Times New Roman"/>
+                <w:sz w:val="20"/>
+                <w:szCs w:val="20"/>
+                <w:lang w:val="en-US"/>
+              </w:rPr>
+              <w:t>Номер кабинета</w:t>
+            </w:r>
+            <w:r>
+              <w:rPr>
+                <w:rFonts w:ascii="Times New Roman" w:hAnsi="Times New Roman" w:cs="Times New Roman"/>
+                <w:sz w:val="20"/>
+                <w:szCs w:val="20"/>
+                <w:lang w:val="en-US"/>
+              </w:rPr>
+              <w:t>]</w:t>
             </w:r>
           </w:p>
         </w:tc>
@@ -1040,47 +1357,101 @@
                 <w:szCs w:val="20"/>
                 <w:lang w:val="en-US"/>
               </w:rPr>
-              <w:t>[Subject]</w:t>
-            </w:r>
-          </w:p>
-          <w:p>
-            <w:pPr>
-              <w:jc w:val="center"/>
-              <w:rPr>
-                <w:rFonts w:ascii="Times New Roman" w:hAnsi="Times New Roman" w:cs="Times New Roman"/>
-                <w:sz w:val="20"/>
-                <w:szCs w:val="20"/>
-                <w:lang w:val="en-US"/>
-              </w:rPr>
-            </w:pPr>
-            <w:r>
-              <w:rPr>
-                <w:rFonts w:ascii="Times New Roman" w:hAnsi="Times New Roman" w:cs="Times New Roman"/>
-                <w:sz w:val="20"/>
-                <w:szCs w:val="20"/>
-                <w:lang w:val="en-US"/>
-              </w:rPr>
-              <w:t>[Tutor]</w:t>
-            </w:r>
-          </w:p>
-          <w:p>
-            <w:pPr>
-              <w:spacing w:after="0" w:line="240" w:lineRule="auto"/>
-              <w:jc w:val="center"/>
-              <w:rPr>
-                <w:rFonts w:ascii="Times New Roman" w:hAnsi="Times New Roman" w:cs="Times New Roman"/>
-                <w:sz w:val="20"/>
-                <w:szCs w:val="20"/>
-              </w:rPr>
-            </w:pPr>
-            <w:r>
-              <w:rPr>
-                <w:rFonts w:ascii="Times New Roman" w:hAnsi="Times New Roman" w:cs="Times New Roman"/>
-                <w:sz w:val="20"/>
-                <w:szCs w:val="20"/>
-                <w:lang w:val="en-US"/>
-              </w:rPr>
-              <w:t>[Cabinet]</w:t>
+              <w:t>[</w:t>
+            </w:r>
+            <w:r>
+              <w:rPr>
+                <w:rFonts w:ascii="Times New Roman" w:hAnsi="Times New Roman" w:cs="Times New Roman"/>
+                <w:sz w:val="20"/>
+                <w:szCs w:val="20"/>
+                <w:lang w:val="en-US"/>
+              </w:rPr>
+              <w:t>Предмет</w:t>
+            </w:r>
+            <w:r>
+              <w:rPr>
+                <w:rFonts w:ascii="Times New Roman" w:hAnsi="Times New Roman" w:cs="Times New Roman"/>
+                <w:sz w:val="20"/>
+                <w:szCs w:val="20"/>
+                <w:lang w:val="en-US"/>
+              </w:rPr>
+              <w:t>]</w:t>
+            </w:r>
+          </w:p>
+          <w:p>
+            <w:pPr>
+              <w:jc w:val="center"/>
+              <w:rPr>
+                <w:rFonts w:ascii="Times New Roman" w:hAnsi="Times New Roman" w:cs="Times New Roman"/>
+                <w:sz w:val="20"/>
+                <w:szCs w:val="20"/>
+                <w:lang w:val="en-US"/>
+              </w:rPr>
+            </w:pPr>
+            <w:r>
+              <w:rPr>
+                <w:rFonts w:ascii="Times New Roman" w:hAnsi="Times New Roman" w:cs="Times New Roman"/>
+                <w:sz w:val="20"/>
+                <w:szCs w:val="20"/>
+                <w:lang w:val="en-US"/>
+              </w:rPr>
+              <w:t>[</w:t>
+            </w:r>
+            <w:r>
+              <w:rPr>
+                <w:rFonts w:ascii="Times New Roman" w:hAnsi="Times New Roman" w:cs="Times New Roman"/>
+                <w:sz w:val="20"/>
+                <w:szCs w:val="20"/>
+                <w:lang w:val="en-US"/>
+              </w:rPr>
+              <w:t>Преподаватель</w:t>
+            </w:r>
+            <w:r>
+              <w:rPr>
+                <w:rFonts w:ascii="Times New Roman" w:hAnsi="Times New Roman" w:cs="Times New Roman"/>
+                <w:sz w:val="20"/>
+                <w:szCs w:val="20"/>
+                <w:lang w:val="en-US"/>
+              </w:rPr>
+              <w:t>]</w:t>
+            </w:r>
+          </w:p>
+          <w:p>
+            <w:pPr>
+              <w:spacing w:after="0" w:line="240" w:lineRule="auto"/>
+              <w:jc w:val="center"/>
+              <w:rPr>
+                <w:rFonts w:ascii="Times New Roman" w:hAnsi="Times New Roman" w:cs="Times New Roman"/>
+                <w:sz w:val="20"/>
+                <w:szCs w:val="20"/>
+              </w:rPr>
+            </w:pPr>
+            <w:r>
+              <w:rPr>
+                <w:rFonts w:ascii="Times New Roman" w:hAnsi="Times New Roman" w:cs="Times New Roman"/>
+                <w:sz w:val="20"/>
+                <w:szCs w:val="20"/>
+                <w:lang w:val="en-US"/>
+              </w:rPr>
+              <w:t>[</w:t>
+            </w:r>
+            <w:r>
+              <w:rPr>
+                <w:rFonts w:ascii="Times New Roman" w:hAnsi="Times New Roman" w:cs="Times New Roman"/>
+                <w:sz w:val="20"/>
+                <w:szCs w:val="20"/>
+                <w:lang w:val="en-US"/>
+              </w:rPr>
+              <w:t>Номер кабинета</w:t>
+            </w:r>
+            <w:r>
+              <w:rPr>
+                <w:rFonts w:ascii="Times New Roman" w:hAnsi="Times New Roman" w:cs="Times New Roman"/>
+                <w:sz w:val="20"/>
+                <w:szCs w:val="20"/>
+                <w:lang w:val="en-US"/>
+              </w:rPr>
+              <w:t>]</w:t>
             </w:r>
           </w:p>
         </w:tc>
@@ -1176,47 +1547,101 @@
                 <w:szCs w:val="20"/>
                 <w:lang w:val="en-US"/>
               </w:rPr>
-              <w:t>[Subject]</w:t>
-            </w:r>
-          </w:p>
-          <w:p>
-            <w:pPr>
-              <w:jc w:val="center"/>
-              <w:rPr>
-                <w:rFonts w:ascii="Times New Roman" w:hAnsi="Times New Roman" w:cs="Times New Roman"/>
-                <w:sz w:val="20"/>
-                <w:szCs w:val="20"/>
-                <w:lang w:val="en-US"/>
-              </w:rPr>
-            </w:pPr>
-            <w:r>
-              <w:rPr>
-                <w:rFonts w:ascii="Times New Roman" w:hAnsi="Times New Roman" w:cs="Times New Roman"/>
-                <w:sz w:val="20"/>
-                <w:szCs w:val="20"/>
-                <w:lang w:val="en-US"/>
-              </w:rPr>
-              <w:t>[Tutor]</w:t>
-            </w:r>
-          </w:p>
-          <w:p>
-            <w:pPr>
-              <w:spacing w:after="0" w:line="240" w:lineRule="auto"/>
-              <w:jc w:val="center"/>
-              <w:rPr>
-                <w:rFonts w:ascii="Times New Roman" w:hAnsi="Times New Roman" w:cs="Times New Roman"/>
-                <w:sz w:val="20"/>
-                <w:szCs w:val="20"/>
-              </w:rPr>
-            </w:pPr>
-            <w:r>
-              <w:rPr>
-                <w:rFonts w:ascii="Times New Roman" w:hAnsi="Times New Roman" w:cs="Times New Roman"/>
-                <w:sz w:val="20"/>
-                <w:szCs w:val="20"/>
-                <w:lang w:val="en-US"/>
-              </w:rPr>
-              <w:t>[Cabinet]</w:t>
+              <w:t>[</w:t>
+            </w:r>
+            <w:r>
+              <w:rPr>
+                <w:rFonts w:ascii="Times New Roman" w:hAnsi="Times New Roman" w:cs="Times New Roman"/>
+                <w:sz w:val="20"/>
+                <w:szCs w:val="20"/>
+                <w:lang w:val="en-US"/>
+              </w:rPr>
+              <w:t>Предмет</w:t>
+            </w:r>
+            <w:r>
+              <w:rPr>
+                <w:rFonts w:ascii="Times New Roman" w:hAnsi="Times New Roman" w:cs="Times New Roman"/>
+                <w:sz w:val="20"/>
+                <w:szCs w:val="20"/>
+                <w:lang w:val="en-US"/>
+              </w:rPr>
+              <w:t>]</w:t>
+            </w:r>
+          </w:p>
+          <w:p>
+            <w:pPr>
+              <w:jc w:val="center"/>
+              <w:rPr>
+                <w:rFonts w:ascii="Times New Roman" w:hAnsi="Times New Roman" w:cs="Times New Roman"/>
+                <w:sz w:val="20"/>
+                <w:szCs w:val="20"/>
+                <w:lang w:val="en-US"/>
+              </w:rPr>
+            </w:pPr>
+            <w:r>
+              <w:rPr>
+                <w:rFonts w:ascii="Times New Roman" w:hAnsi="Times New Roman" w:cs="Times New Roman"/>
+                <w:sz w:val="20"/>
+                <w:szCs w:val="20"/>
+                <w:lang w:val="en-US"/>
+              </w:rPr>
+              <w:t>[</w:t>
+            </w:r>
+            <w:r>
+              <w:rPr>
+                <w:rFonts w:ascii="Times New Roman" w:hAnsi="Times New Roman" w:cs="Times New Roman"/>
+                <w:sz w:val="20"/>
+                <w:szCs w:val="20"/>
+                <w:lang w:val="en-US"/>
+              </w:rPr>
+              <w:t>Преподаватель</w:t>
+            </w:r>
+            <w:r>
+              <w:rPr>
+                <w:rFonts w:ascii="Times New Roman" w:hAnsi="Times New Roman" w:cs="Times New Roman"/>
+                <w:sz w:val="20"/>
+                <w:szCs w:val="20"/>
+                <w:lang w:val="en-US"/>
+              </w:rPr>
+              <w:t>]</w:t>
+            </w:r>
+          </w:p>
+          <w:p>
+            <w:pPr>
+              <w:spacing w:after="0" w:line="240" w:lineRule="auto"/>
+              <w:jc w:val="center"/>
+              <w:rPr>
+                <w:rFonts w:ascii="Times New Roman" w:hAnsi="Times New Roman" w:cs="Times New Roman"/>
+                <w:sz w:val="20"/>
+                <w:szCs w:val="20"/>
+              </w:rPr>
+            </w:pPr>
+            <w:r>
+              <w:rPr>
+                <w:rFonts w:ascii="Times New Roman" w:hAnsi="Times New Roman" w:cs="Times New Roman"/>
+                <w:sz w:val="20"/>
+                <w:szCs w:val="20"/>
+                <w:lang w:val="en-US"/>
+              </w:rPr>
+              <w:t>[</w:t>
+            </w:r>
+            <w:r>
+              <w:rPr>
+                <w:rFonts w:ascii="Times New Roman" w:hAnsi="Times New Roman" w:cs="Times New Roman"/>
+                <w:sz w:val="20"/>
+                <w:szCs w:val="20"/>
+                <w:lang w:val="en-US"/>
+              </w:rPr>
+              <w:t>Номер кабинета</w:t>
+            </w:r>
+            <w:r>
+              <w:rPr>
+                <w:rFonts w:ascii="Times New Roman" w:hAnsi="Times New Roman" w:cs="Times New Roman"/>
+                <w:sz w:val="20"/>
+                <w:szCs w:val="20"/>
+                <w:lang w:val="en-US"/>
+              </w:rPr>
+              <w:t>]</w:t>
             </w:r>
           </w:p>
         </w:tc>
@@ -1328,47 +1753,101 @@
                 <w:szCs w:val="20"/>
                 <w:lang w:val="en-US"/>
               </w:rPr>
-              <w:t>[Subject]</w:t>
-            </w:r>
-          </w:p>
-          <w:p>
-            <w:pPr>
-              <w:jc w:val="center"/>
-              <w:rPr>
-                <w:rFonts w:ascii="Times New Roman" w:hAnsi="Times New Roman" w:cs="Times New Roman"/>
-                <w:sz w:val="20"/>
-                <w:szCs w:val="20"/>
-                <w:lang w:val="en-US"/>
-              </w:rPr>
-            </w:pPr>
-            <w:r>
-              <w:rPr>
-                <w:rFonts w:ascii="Times New Roman" w:hAnsi="Times New Roman" w:cs="Times New Roman"/>
-                <w:sz w:val="20"/>
-                <w:szCs w:val="20"/>
-                <w:lang w:val="en-US"/>
-              </w:rPr>
-              <w:t>[Tutor]</w:t>
-            </w:r>
-          </w:p>
-          <w:p>
-            <w:pPr>
-              <w:jc w:val="center"/>
-              <w:rPr>
-                <w:rFonts w:ascii="Times New Roman" w:hAnsi="Times New Roman" w:cs="Times New Roman"/>
-                <w:sz w:val="20"/>
-                <w:szCs w:val="20"/>
-                <w:lang w:val="en-US"/>
-              </w:rPr>
-            </w:pPr>
-            <w:r>
-              <w:rPr>
-                <w:rFonts w:ascii="Times New Roman" w:hAnsi="Times New Roman" w:cs="Times New Roman"/>
-                <w:sz w:val="20"/>
-                <w:szCs w:val="20"/>
-                <w:lang w:val="en-US"/>
-              </w:rPr>
-              <w:t>[Cabinet]</w:t>
+              <w:t>[</w:t>
+            </w:r>
+            <w:r>
+              <w:rPr>
+                <w:rFonts w:ascii="Times New Roman" w:hAnsi="Times New Roman" w:cs="Times New Roman"/>
+                <w:sz w:val="20"/>
+                <w:szCs w:val="20"/>
+                <w:lang w:val="en-US"/>
+              </w:rPr>
+              <w:t>Предмет</w:t>
+            </w:r>
+            <w:r>
+              <w:rPr>
+                <w:rFonts w:ascii="Times New Roman" w:hAnsi="Times New Roman" w:cs="Times New Roman"/>
+                <w:sz w:val="20"/>
+                <w:szCs w:val="20"/>
+                <w:lang w:val="en-US"/>
+              </w:rPr>
+              <w:t>]</w:t>
+            </w:r>
+          </w:p>
+          <w:p>
+            <w:pPr>
+              <w:jc w:val="center"/>
+              <w:rPr>
+                <w:rFonts w:ascii="Times New Roman" w:hAnsi="Times New Roman" w:cs="Times New Roman"/>
+                <w:sz w:val="20"/>
+                <w:szCs w:val="20"/>
+                <w:lang w:val="en-US"/>
+              </w:rPr>
+            </w:pPr>
+            <w:r>
+              <w:rPr>
+                <w:rFonts w:ascii="Times New Roman" w:hAnsi="Times New Roman" w:cs="Times New Roman"/>
+                <w:sz w:val="20"/>
+                <w:szCs w:val="20"/>
+                <w:lang w:val="en-US"/>
+              </w:rPr>
+              <w:t>[</w:t>
+            </w:r>
+            <w:r>
+              <w:rPr>
+                <w:rFonts w:ascii="Times New Roman" w:hAnsi="Times New Roman" w:cs="Times New Roman"/>
+                <w:sz w:val="20"/>
+                <w:szCs w:val="20"/>
+                <w:lang w:val="en-US"/>
+              </w:rPr>
+              <w:t>Преподаватель</w:t>
+            </w:r>
+            <w:r>
+              <w:rPr>
+                <w:rFonts w:ascii="Times New Roman" w:hAnsi="Times New Roman" w:cs="Times New Roman"/>
+                <w:sz w:val="20"/>
+                <w:szCs w:val="20"/>
+                <w:lang w:val="en-US"/>
+              </w:rPr>
+              <w:t>]</w:t>
+            </w:r>
+          </w:p>
+          <w:p>
+            <w:pPr>
+              <w:jc w:val="center"/>
+              <w:rPr>
+                <w:rFonts w:ascii="Times New Roman" w:hAnsi="Times New Roman" w:cs="Times New Roman"/>
+                <w:sz w:val="20"/>
+                <w:szCs w:val="20"/>
+                <w:lang w:val="en-US"/>
+              </w:rPr>
+            </w:pPr>
+            <w:r>
+              <w:rPr>
+                <w:rFonts w:ascii="Times New Roman" w:hAnsi="Times New Roman" w:cs="Times New Roman"/>
+                <w:sz w:val="20"/>
+                <w:szCs w:val="20"/>
+                <w:lang w:val="en-US"/>
+              </w:rPr>
+              <w:t>[</w:t>
+            </w:r>
+            <w:r>
+              <w:rPr>
+                <w:rFonts w:ascii="Times New Roman" w:hAnsi="Times New Roman" w:cs="Times New Roman"/>
+                <w:sz w:val="20"/>
+                <w:szCs w:val="20"/>
+                <w:lang w:val="en-US"/>
+              </w:rPr>
+              <w:t>Номер кабинета</w:t>
+            </w:r>
+            <w:r>
+              <w:rPr>
+                <w:rFonts w:ascii="Times New Roman" w:hAnsi="Times New Roman" w:cs="Times New Roman"/>
+                <w:sz w:val="20"/>
+                <w:szCs w:val="20"/>
+                <w:lang w:val="en-US"/>
+              </w:rPr>
+              <w:t>]</w:t>
             </w:r>
           </w:p>
         </w:tc>
@@ -1458,47 +1937,101 @@
                 <w:szCs w:val="20"/>
                 <w:lang w:val="en-US"/>
               </w:rPr>
-              <w:t>[Subject]</w:t>
-            </w:r>
-          </w:p>
-          <w:p>
-            <w:pPr>
-              <w:jc w:val="center"/>
-              <w:rPr>
-                <w:rFonts w:ascii="Times New Roman" w:hAnsi="Times New Roman" w:cs="Times New Roman"/>
-                <w:sz w:val="20"/>
-                <w:szCs w:val="20"/>
-                <w:lang w:val="en-US"/>
-              </w:rPr>
-            </w:pPr>
-            <w:r>
-              <w:rPr>
-                <w:rFonts w:ascii="Times New Roman" w:hAnsi="Times New Roman" w:cs="Times New Roman"/>
-                <w:sz w:val="20"/>
-                <w:szCs w:val="20"/>
-                <w:lang w:val="en-US"/>
-              </w:rPr>
-              <w:t>[Tutor]</w:t>
-            </w:r>
-          </w:p>
-          <w:p>
-            <w:pPr>
-              <w:spacing w:after="0" w:line="240" w:lineRule="auto"/>
-              <w:jc w:val="center"/>
-              <w:rPr>
-                <w:rFonts w:ascii="Times New Roman" w:hAnsi="Times New Roman" w:cs="Times New Roman"/>
-                <w:sz w:val="20"/>
-                <w:szCs w:val="20"/>
-              </w:rPr>
-            </w:pPr>
-            <w:r>
-              <w:rPr>
-                <w:rFonts w:ascii="Times New Roman" w:hAnsi="Times New Roman" w:cs="Times New Roman"/>
-                <w:sz w:val="20"/>
-                <w:szCs w:val="20"/>
-                <w:lang w:val="en-US"/>
-              </w:rPr>
-              <w:t>[Cabinet]</w:t>
+              <w:t>[</w:t>
+            </w:r>
+            <w:r>
+              <w:rPr>
+                <w:rFonts w:ascii="Times New Roman" w:hAnsi="Times New Roman" w:cs="Times New Roman"/>
+                <w:sz w:val="20"/>
+                <w:szCs w:val="20"/>
+                <w:lang w:val="en-US"/>
+              </w:rPr>
+              <w:t>Предмет</w:t>
+            </w:r>
+            <w:r>
+              <w:rPr>
+                <w:rFonts w:ascii="Times New Roman" w:hAnsi="Times New Roman" w:cs="Times New Roman"/>
+                <w:sz w:val="20"/>
+                <w:szCs w:val="20"/>
+                <w:lang w:val="en-US"/>
+              </w:rPr>
+              <w:t>]</w:t>
+            </w:r>
+          </w:p>
+          <w:p>
+            <w:pPr>
+              <w:jc w:val="center"/>
+              <w:rPr>
+                <w:rFonts w:ascii="Times New Roman" w:hAnsi="Times New Roman" w:cs="Times New Roman"/>
+                <w:sz w:val="20"/>
+                <w:szCs w:val="20"/>
+                <w:lang w:val="en-US"/>
+              </w:rPr>
+            </w:pPr>
+            <w:r>
+              <w:rPr>
+                <w:rFonts w:ascii="Times New Roman" w:hAnsi="Times New Roman" w:cs="Times New Roman"/>
+                <w:sz w:val="20"/>
+                <w:szCs w:val="20"/>
+                <w:lang w:val="en-US"/>
+              </w:rPr>
+              <w:t>[</w:t>
+            </w:r>
+            <w:r>
+              <w:rPr>
+                <w:rFonts w:ascii="Times New Roman" w:hAnsi="Times New Roman" w:cs="Times New Roman"/>
+                <w:sz w:val="20"/>
+                <w:szCs w:val="20"/>
+                <w:lang w:val="en-US"/>
+              </w:rPr>
+              <w:t>Преподаватель</w:t>
+            </w:r>
+            <w:r>
+              <w:rPr>
+                <w:rFonts w:ascii="Times New Roman" w:hAnsi="Times New Roman" w:cs="Times New Roman"/>
+                <w:sz w:val="20"/>
+                <w:szCs w:val="20"/>
+                <w:lang w:val="en-US"/>
+              </w:rPr>
+              <w:t>]</w:t>
+            </w:r>
+          </w:p>
+          <w:p>
+            <w:pPr>
+              <w:spacing w:after="0" w:line="240" w:lineRule="auto"/>
+              <w:jc w:val="center"/>
+              <w:rPr>
+                <w:rFonts w:ascii="Times New Roman" w:hAnsi="Times New Roman" w:cs="Times New Roman"/>
+                <w:sz w:val="20"/>
+                <w:szCs w:val="20"/>
+              </w:rPr>
+            </w:pPr>
+            <w:r>
+              <w:rPr>
+                <w:rFonts w:ascii="Times New Roman" w:hAnsi="Times New Roman" w:cs="Times New Roman"/>
+                <w:sz w:val="20"/>
+                <w:szCs w:val="20"/>
+                <w:lang w:val="en-US"/>
+              </w:rPr>
+              <w:t>[</w:t>
+            </w:r>
+            <w:r>
+              <w:rPr>
+                <w:rFonts w:ascii="Times New Roman" w:hAnsi="Times New Roman" w:cs="Times New Roman"/>
+                <w:sz w:val="20"/>
+                <w:szCs w:val="20"/>
+                <w:lang w:val="en-US"/>
+              </w:rPr>
+              <w:t>Номер кабинета</w:t>
+            </w:r>
+            <w:r>
+              <w:rPr>
+                <w:rFonts w:ascii="Times New Roman" w:hAnsi="Times New Roman" w:cs="Times New Roman"/>
+                <w:sz w:val="20"/>
+                <w:szCs w:val="20"/>
+                <w:lang w:val="en-US"/>
+              </w:rPr>
+              <w:t>]</w:t>
             </w:r>
           </w:p>
         </w:tc>
@@ -1588,47 +2121,101 @@
                 <w:szCs w:val="20"/>
                 <w:lang w:val="en-US"/>
               </w:rPr>
-              <w:t>[Subject]</w:t>
-            </w:r>
-          </w:p>
-          <w:p>
-            <w:pPr>
-              <w:jc w:val="center"/>
-              <w:rPr>
-                <w:rFonts w:ascii="Times New Roman" w:hAnsi="Times New Roman" w:cs="Times New Roman"/>
-                <w:sz w:val="20"/>
-                <w:szCs w:val="20"/>
-                <w:lang w:val="en-US"/>
-              </w:rPr>
-            </w:pPr>
-            <w:r>
-              <w:rPr>
-                <w:rFonts w:ascii="Times New Roman" w:hAnsi="Times New Roman" w:cs="Times New Roman"/>
-                <w:sz w:val="20"/>
-                <w:szCs w:val="20"/>
-                <w:lang w:val="en-US"/>
-              </w:rPr>
-              <w:t>[Tutor]</w:t>
-            </w:r>
-          </w:p>
-          <w:p>
-            <w:pPr>
-              <w:spacing w:after="0" w:line="240" w:lineRule="auto"/>
-              <w:jc w:val="center"/>
-              <w:rPr>
-                <w:rFonts w:ascii="Times New Roman" w:hAnsi="Times New Roman" w:cs="Times New Roman"/>
-                <w:sz w:val="20"/>
-                <w:szCs w:val="20"/>
-              </w:rPr>
-            </w:pPr>
-            <w:r>
-              <w:rPr>
-                <w:rFonts w:ascii="Times New Roman" w:hAnsi="Times New Roman" w:cs="Times New Roman"/>
-                <w:sz w:val="20"/>
-                <w:szCs w:val="20"/>
-                <w:lang w:val="en-US"/>
-              </w:rPr>
-              <w:t>[Cabinet]</w:t>
+              <w:t>[</w:t>
+            </w:r>
+            <w:r>
+              <w:rPr>
+                <w:rFonts w:ascii="Times New Roman" w:hAnsi="Times New Roman" w:cs="Times New Roman"/>
+                <w:sz w:val="20"/>
+                <w:szCs w:val="20"/>
+                <w:lang w:val="en-US"/>
+              </w:rPr>
+              <w:t>Предмет</w:t>
+            </w:r>
+            <w:r>
+              <w:rPr>
+                <w:rFonts w:ascii="Times New Roman" w:hAnsi="Times New Roman" w:cs="Times New Roman"/>
+                <w:sz w:val="20"/>
+                <w:szCs w:val="20"/>
+                <w:lang w:val="en-US"/>
+              </w:rPr>
+              <w:t>]</w:t>
+            </w:r>
+          </w:p>
+          <w:p>
+            <w:pPr>
+              <w:jc w:val="center"/>
+              <w:rPr>
+                <w:rFonts w:ascii="Times New Roman" w:hAnsi="Times New Roman" w:cs="Times New Roman"/>
+                <w:sz w:val="20"/>
+                <w:szCs w:val="20"/>
+                <w:lang w:val="en-US"/>
+              </w:rPr>
+            </w:pPr>
+            <w:r>
+              <w:rPr>
+                <w:rFonts w:ascii="Times New Roman" w:hAnsi="Times New Roman" w:cs="Times New Roman"/>
+                <w:sz w:val="20"/>
+                <w:szCs w:val="20"/>
+                <w:lang w:val="en-US"/>
+              </w:rPr>
+              <w:t>[</w:t>
+            </w:r>
+            <w:r>
+              <w:rPr>
+                <w:rFonts w:ascii="Times New Roman" w:hAnsi="Times New Roman" w:cs="Times New Roman"/>
+                <w:sz w:val="20"/>
+                <w:szCs w:val="20"/>
+                <w:lang w:val="en-US"/>
+              </w:rPr>
+              <w:t>Преподаватель</w:t>
+            </w:r>
+            <w:r>
+              <w:rPr>
+                <w:rFonts w:ascii="Times New Roman" w:hAnsi="Times New Roman" w:cs="Times New Roman"/>
+                <w:sz w:val="20"/>
+                <w:szCs w:val="20"/>
+                <w:lang w:val="en-US"/>
+              </w:rPr>
+              <w:t>]</w:t>
+            </w:r>
+          </w:p>
+          <w:p>
+            <w:pPr>
+              <w:spacing w:after="0" w:line="240" w:lineRule="auto"/>
+              <w:jc w:val="center"/>
+              <w:rPr>
+                <w:rFonts w:ascii="Times New Roman" w:hAnsi="Times New Roman" w:cs="Times New Roman"/>
+                <w:sz w:val="20"/>
+                <w:szCs w:val="20"/>
+              </w:rPr>
+            </w:pPr>
+            <w:r>
+              <w:rPr>
+                <w:rFonts w:ascii="Times New Roman" w:hAnsi="Times New Roman" w:cs="Times New Roman"/>
+                <w:sz w:val="20"/>
+                <w:szCs w:val="20"/>
+                <w:lang w:val="en-US"/>
+              </w:rPr>
+              <w:t>[</w:t>
+            </w:r>
+            <w:r>
+              <w:rPr>
+                <w:rFonts w:ascii="Times New Roman" w:hAnsi="Times New Roman" w:cs="Times New Roman"/>
+                <w:sz w:val="20"/>
+                <w:szCs w:val="20"/>
+                <w:lang w:val="en-US"/>
+              </w:rPr>
+              <w:t>Номер кабинета</w:t>
+            </w:r>
+            <w:r>
+              <w:rPr>
+                <w:rFonts w:ascii="Times New Roman" w:hAnsi="Times New Roman" w:cs="Times New Roman"/>
+                <w:sz w:val="20"/>
+                <w:szCs w:val="20"/>
+                <w:lang w:val="en-US"/>
+              </w:rPr>
+              <w:t>]</w:t>
             </w:r>
           </w:p>
         </w:tc>
@@ -1724,47 +2311,101 @@
                 <w:szCs w:val="20"/>
                 <w:lang w:val="en-US"/>
               </w:rPr>
-              <w:t>[Subject]</w:t>
-            </w:r>
-          </w:p>
-          <w:p>
-            <w:pPr>
-              <w:jc w:val="center"/>
-              <w:rPr>
-                <w:rFonts w:ascii="Times New Roman" w:hAnsi="Times New Roman" w:cs="Times New Roman"/>
-                <w:sz w:val="20"/>
-                <w:szCs w:val="20"/>
-                <w:lang w:val="en-US"/>
-              </w:rPr>
-            </w:pPr>
-            <w:r>
-              <w:rPr>
-                <w:rFonts w:ascii="Times New Roman" w:hAnsi="Times New Roman" w:cs="Times New Roman"/>
-                <w:sz w:val="20"/>
-                <w:szCs w:val="20"/>
-                <w:lang w:val="en-US"/>
-              </w:rPr>
-              <w:t>[Tutor]</w:t>
-            </w:r>
-          </w:p>
-          <w:p>
-            <w:pPr>
-              <w:spacing w:after="0" w:line="240" w:lineRule="auto"/>
-              <w:jc w:val="center"/>
-              <w:rPr>
-                <w:rFonts w:ascii="Times New Roman" w:hAnsi="Times New Roman" w:cs="Times New Roman"/>
-                <w:sz w:val="20"/>
-                <w:szCs w:val="20"/>
-              </w:rPr>
-            </w:pPr>
-            <w:r>
-              <w:rPr>
-                <w:rFonts w:ascii="Times New Roman" w:hAnsi="Times New Roman" w:cs="Times New Roman"/>
-                <w:sz w:val="20"/>
-                <w:szCs w:val="20"/>
-                <w:lang w:val="en-US"/>
-              </w:rPr>
-              <w:t>[Cabinet]</w:t>
+              <w:t>[</w:t>
+            </w:r>
+            <w:r>
+              <w:rPr>
+                <w:rFonts w:ascii="Times New Roman" w:hAnsi="Times New Roman" w:cs="Times New Roman"/>
+                <w:sz w:val="20"/>
+                <w:szCs w:val="20"/>
+                <w:lang w:val="en-US"/>
+              </w:rPr>
+              <w:t>Предмет</w:t>
+            </w:r>
+            <w:r>
+              <w:rPr>
+                <w:rFonts w:ascii="Times New Roman" w:hAnsi="Times New Roman" w:cs="Times New Roman"/>
+                <w:sz w:val="20"/>
+                <w:szCs w:val="20"/>
+                <w:lang w:val="en-US"/>
+              </w:rPr>
+              <w:t>]</w:t>
+            </w:r>
+          </w:p>
+          <w:p>
+            <w:pPr>
+              <w:jc w:val="center"/>
+              <w:rPr>
+                <w:rFonts w:ascii="Times New Roman" w:hAnsi="Times New Roman" w:cs="Times New Roman"/>
+                <w:sz w:val="20"/>
+                <w:szCs w:val="20"/>
+                <w:lang w:val="en-US"/>
+              </w:rPr>
+            </w:pPr>
+            <w:r>
+              <w:rPr>
+                <w:rFonts w:ascii="Times New Roman" w:hAnsi="Times New Roman" w:cs="Times New Roman"/>
+                <w:sz w:val="20"/>
+                <w:szCs w:val="20"/>
+                <w:lang w:val="en-US"/>
+              </w:rPr>
+              <w:t>[</w:t>
+            </w:r>
+            <w:r>
+              <w:rPr>
+                <w:rFonts w:ascii="Times New Roman" w:hAnsi="Times New Roman" w:cs="Times New Roman"/>
+                <w:sz w:val="20"/>
+                <w:szCs w:val="20"/>
+                <w:lang w:val="en-US"/>
+              </w:rPr>
+              <w:t>Преподаватель</w:t>
+            </w:r>
+            <w:r>
+              <w:rPr>
+                <w:rFonts w:ascii="Times New Roman" w:hAnsi="Times New Roman" w:cs="Times New Roman"/>
+                <w:sz w:val="20"/>
+                <w:szCs w:val="20"/>
+                <w:lang w:val="en-US"/>
+              </w:rPr>
+              <w:t>]</w:t>
+            </w:r>
+          </w:p>
+          <w:p>
+            <w:pPr>
+              <w:spacing w:after="0" w:line="240" w:lineRule="auto"/>
+              <w:jc w:val="center"/>
+              <w:rPr>
+                <w:rFonts w:ascii="Times New Roman" w:hAnsi="Times New Roman" w:cs="Times New Roman"/>
+                <w:sz w:val="20"/>
+                <w:szCs w:val="20"/>
+              </w:rPr>
+            </w:pPr>
+            <w:r>
+              <w:rPr>
+                <w:rFonts w:ascii="Times New Roman" w:hAnsi="Times New Roman" w:cs="Times New Roman"/>
+                <w:sz w:val="20"/>
+                <w:szCs w:val="20"/>
+                <w:lang w:val="en-US"/>
+              </w:rPr>
+              <w:t>[</w:t>
+            </w:r>
+            <w:r>
+              <w:rPr>
+                <w:rFonts w:ascii="Times New Roman" w:hAnsi="Times New Roman" w:cs="Times New Roman"/>
+                <w:sz w:val="20"/>
+                <w:szCs w:val="20"/>
+                <w:lang w:val="en-US"/>
+              </w:rPr>
+              <w:t>Номер кабинета</w:t>
+            </w:r>
+            <w:r>
+              <w:rPr>
+                <w:rFonts w:ascii="Times New Roman" w:hAnsi="Times New Roman" w:cs="Times New Roman"/>
+                <w:sz w:val="20"/>
+                <w:szCs w:val="20"/>
+                <w:lang w:val="en-US"/>
+              </w:rPr>
+              <w:t>]</w:t>
             </w:r>
           </w:p>
         </w:tc>
@@ -1866,47 +2507,101 @@
                 <w:szCs w:val="20"/>
                 <w:lang w:val="en-US"/>
               </w:rPr>
-              <w:t>[Subject]</w:t>
-            </w:r>
-          </w:p>
-          <w:p>
-            <w:pPr>
-              <w:jc w:val="center"/>
-              <w:rPr>
-                <w:rFonts w:ascii="Times New Roman" w:hAnsi="Times New Roman" w:cs="Times New Roman"/>
-                <w:sz w:val="20"/>
-                <w:szCs w:val="20"/>
-                <w:lang w:val="en-US"/>
-              </w:rPr>
-            </w:pPr>
-            <w:r>
-              <w:rPr>
-                <w:rFonts w:ascii="Times New Roman" w:hAnsi="Times New Roman" w:cs="Times New Roman"/>
-                <w:sz w:val="20"/>
-                <w:szCs w:val="20"/>
-                <w:lang w:val="en-US"/>
-              </w:rPr>
-              <w:t>[Tutor]</w:t>
-            </w:r>
-          </w:p>
-          <w:p>
-            <w:pPr>
-              <w:jc w:val="center"/>
-              <w:rPr>
-                <w:rFonts w:ascii="Times New Roman" w:hAnsi="Times New Roman" w:cs="Times New Roman"/>
-                <w:sz w:val="20"/>
-                <w:szCs w:val="20"/>
-                <w:lang w:val="en-US"/>
-              </w:rPr>
-            </w:pPr>
-            <w:r>
-              <w:rPr>
-                <w:rFonts w:ascii="Times New Roman" w:hAnsi="Times New Roman" w:cs="Times New Roman"/>
-                <w:sz w:val="20"/>
-                <w:szCs w:val="20"/>
-                <w:lang w:val="en-US"/>
-              </w:rPr>
-              <w:t>[Cabinet]</w:t>
+              <w:t>[</w:t>
+            </w:r>
+            <w:r>
+              <w:rPr>
+                <w:rFonts w:ascii="Times New Roman" w:hAnsi="Times New Roman" w:cs="Times New Roman"/>
+                <w:sz w:val="20"/>
+                <w:szCs w:val="20"/>
+                <w:lang w:val="en-US"/>
+              </w:rPr>
+              <w:t>Предмет</w:t>
+            </w:r>
+            <w:r>
+              <w:rPr>
+                <w:rFonts w:ascii="Times New Roman" w:hAnsi="Times New Roman" w:cs="Times New Roman"/>
+                <w:sz w:val="20"/>
+                <w:szCs w:val="20"/>
+                <w:lang w:val="en-US"/>
+              </w:rPr>
+              <w:t>]</w:t>
+            </w:r>
+          </w:p>
+          <w:p>
+            <w:pPr>
+              <w:jc w:val="center"/>
+              <w:rPr>
+                <w:rFonts w:ascii="Times New Roman" w:hAnsi="Times New Roman" w:cs="Times New Roman"/>
+                <w:sz w:val="20"/>
+                <w:szCs w:val="20"/>
+                <w:lang w:val="en-US"/>
+              </w:rPr>
+            </w:pPr>
+            <w:r>
+              <w:rPr>
+                <w:rFonts w:ascii="Times New Roman" w:hAnsi="Times New Roman" w:cs="Times New Roman"/>
+                <w:sz w:val="20"/>
+                <w:szCs w:val="20"/>
+                <w:lang w:val="en-US"/>
+              </w:rPr>
+              <w:t>[</w:t>
+            </w:r>
+            <w:r>
+              <w:rPr>
+                <w:rFonts w:ascii="Times New Roman" w:hAnsi="Times New Roman" w:cs="Times New Roman"/>
+                <w:sz w:val="20"/>
+                <w:szCs w:val="20"/>
+                <w:lang w:val="en-US"/>
+              </w:rPr>
+              <w:t>Преподаватель</w:t>
+            </w:r>
+            <w:r>
+              <w:rPr>
+                <w:rFonts w:ascii="Times New Roman" w:hAnsi="Times New Roman" w:cs="Times New Roman"/>
+                <w:sz w:val="20"/>
+                <w:szCs w:val="20"/>
+                <w:lang w:val="en-US"/>
+              </w:rPr>
+              <w:t>]</w:t>
+            </w:r>
+          </w:p>
+          <w:p>
+            <w:pPr>
+              <w:jc w:val="center"/>
+              <w:rPr>
+                <w:rFonts w:ascii="Times New Roman" w:hAnsi="Times New Roman" w:cs="Times New Roman"/>
+                <w:sz w:val="20"/>
+                <w:szCs w:val="20"/>
+                <w:lang w:val="en-US"/>
+              </w:rPr>
+            </w:pPr>
+            <w:r>
+              <w:rPr>
+                <w:rFonts w:ascii="Times New Roman" w:hAnsi="Times New Roman" w:cs="Times New Roman"/>
+                <w:sz w:val="20"/>
+                <w:szCs w:val="20"/>
+                <w:lang w:val="en-US"/>
+              </w:rPr>
+              <w:t>[</w:t>
+            </w:r>
+            <w:r>
+              <w:rPr>
+                <w:rFonts w:ascii="Times New Roman" w:hAnsi="Times New Roman" w:cs="Times New Roman"/>
+                <w:sz w:val="20"/>
+                <w:szCs w:val="20"/>
+                <w:lang w:val="en-US"/>
+              </w:rPr>
+              <w:t>Номер кабинета</w:t>
+            </w:r>
+            <w:r>
+              <w:rPr>
+                <w:rFonts w:ascii="Times New Roman" w:hAnsi="Times New Roman" w:cs="Times New Roman"/>
+                <w:sz w:val="20"/>
+                <w:szCs w:val="20"/>
+                <w:lang w:val="en-US"/>
+              </w:rPr>
+              <w:t>]</w:t>
             </w:r>
           </w:p>
         </w:tc>
@@ -1996,47 +2691,101 @@
                 <w:szCs w:val="20"/>
                 <w:lang w:val="en-US"/>
               </w:rPr>
-              <w:t>[Subject]</w:t>
-            </w:r>
-          </w:p>
-          <w:p>
-            <w:pPr>
-              <w:jc w:val="center"/>
-              <w:rPr>
-                <w:rFonts w:ascii="Times New Roman" w:hAnsi="Times New Roman" w:cs="Times New Roman"/>
-                <w:sz w:val="20"/>
-                <w:szCs w:val="20"/>
-                <w:lang w:val="en-US"/>
-              </w:rPr>
-            </w:pPr>
-            <w:r>
-              <w:rPr>
-                <w:rFonts w:ascii="Times New Roman" w:hAnsi="Times New Roman" w:cs="Times New Roman"/>
-                <w:sz w:val="20"/>
-                <w:szCs w:val="20"/>
-                <w:lang w:val="en-US"/>
-              </w:rPr>
-              <w:t>[Tutor]</w:t>
-            </w:r>
-          </w:p>
-          <w:p>
-            <w:pPr>
-              <w:spacing w:after="0" w:line="240" w:lineRule="auto"/>
-              <w:jc w:val="center"/>
-              <w:rPr>
-                <w:rFonts w:ascii="Times New Roman" w:hAnsi="Times New Roman" w:cs="Times New Roman"/>
-                <w:sz w:val="20"/>
-                <w:szCs w:val="20"/>
-              </w:rPr>
-            </w:pPr>
-            <w:r>
-              <w:rPr>
-                <w:rFonts w:ascii="Times New Roman" w:hAnsi="Times New Roman" w:cs="Times New Roman"/>
-                <w:sz w:val="20"/>
-                <w:szCs w:val="20"/>
-                <w:lang w:val="en-US"/>
-              </w:rPr>
-              <w:t>[Cabinet]</w:t>
+              <w:t>[</w:t>
+            </w:r>
+            <w:r>
+              <w:rPr>
+                <w:rFonts w:ascii="Times New Roman" w:hAnsi="Times New Roman" w:cs="Times New Roman"/>
+                <w:sz w:val="20"/>
+                <w:szCs w:val="20"/>
+                <w:lang w:val="en-US"/>
+              </w:rPr>
+              <w:t>Предмет</w:t>
+            </w:r>
+            <w:r>
+              <w:rPr>
+                <w:rFonts w:ascii="Times New Roman" w:hAnsi="Times New Roman" w:cs="Times New Roman"/>
+                <w:sz w:val="20"/>
+                <w:szCs w:val="20"/>
+                <w:lang w:val="en-US"/>
+              </w:rPr>
+              <w:t>]</w:t>
+            </w:r>
+          </w:p>
+          <w:p>
+            <w:pPr>
+              <w:jc w:val="center"/>
+              <w:rPr>
+                <w:rFonts w:ascii="Times New Roman" w:hAnsi="Times New Roman" w:cs="Times New Roman"/>
+                <w:sz w:val="20"/>
+                <w:szCs w:val="20"/>
+                <w:lang w:val="en-US"/>
+              </w:rPr>
+            </w:pPr>
+            <w:r>
+              <w:rPr>
+                <w:rFonts w:ascii="Times New Roman" w:hAnsi="Times New Roman" w:cs="Times New Roman"/>
+                <w:sz w:val="20"/>
+                <w:szCs w:val="20"/>
+                <w:lang w:val="en-US"/>
+              </w:rPr>
+              <w:t>[</w:t>
+            </w:r>
+            <w:r>
+              <w:rPr>
+                <w:rFonts w:ascii="Times New Roman" w:hAnsi="Times New Roman" w:cs="Times New Roman"/>
+                <w:sz w:val="20"/>
+                <w:szCs w:val="20"/>
+                <w:lang w:val="en-US"/>
+              </w:rPr>
+              <w:t>Преподаватель</w:t>
+            </w:r>
+            <w:r>
+              <w:rPr>
+                <w:rFonts w:ascii="Times New Roman" w:hAnsi="Times New Roman" w:cs="Times New Roman"/>
+                <w:sz w:val="20"/>
+                <w:szCs w:val="20"/>
+                <w:lang w:val="en-US"/>
+              </w:rPr>
+              <w:t>]</w:t>
+            </w:r>
+          </w:p>
+          <w:p>
+            <w:pPr>
+              <w:spacing w:after="0" w:line="240" w:lineRule="auto"/>
+              <w:jc w:val="center"/>
+              <w:rPr>
+                <w:rFonts w:ascii="Times New Roman" w:hAnsi="Times New Roman" w:cs="Times New Roman"/>
+                <w:sz w:val="20"/>
+                <w:szCs w:val="20"/>
+              </w:rPr>
+            </w:pPr>
+            <w:r>
+              <w:rPr>
+                <w:rFonts w:ascii="Times New Roman" w:hAnsi="Times New Roman" w:cs="Times New Roman"/>
+                <w:sz w:val="20"/>
+                <w:szCs w:val="20"/>
+                <w:lang w:val="en-US"/>
+              </w:rPr>
+              <w:t>[</w:t>
+            </w:r>
+            <w:r>
+              <w:rPr>
+                <w:rFonts w:ascii="Times New Roman" w:hAnsi="Times New Roman" w:cs="Times New Roman"/>
+                <w:sz w:val="20"/>
+                <w:szCs w:val="20"/>
+                <w:lang w:val="en-US"/>
+              </w:rPr>
+              <w:t>Номер кабинета</w:t>
+            </w:r>
+            <w:r>
+              <w:rPr>
+                <w:rFonts w:ascii="Times New Roman" w:hAnsi="Times New Roman" w:cs="Times New Roman"/>
+                <w:sz w:val="20"/>
+                <w:szCs w:val="20"/>
+                <w:lang w:val="en-US"/>
+              </w:rPr>
+              <w:t>]</w:t>
             </w:r>
           </w:p>
         </w:tc>
@@ -2126,47 +2875,101 @@
                 <w:szCs w:val="20"/>
                 <w:lang w:val="en-US"/>
               </w:rPr>
-              <w:t>[Subject]</w:t>
-            </w:r>
-          </w:p>
-          <w:p>
-            <w:pPr>
-              <w:jc w:val="center"/>
-              <w:rPr>
-                <w:rFonts w:ascii="Times New Roman" w:hAnsi="Times New Roman" w:cs="Times New Roman"/>
-                <w:sz w:val="20"/>
-                <w:szCs w:val="20"/>
-                <w:lang w:val="en-US"/>
-              </w:rPr>
-            </w:pPr>
-            <w:r>
-              <w:rPr>
-                <w:rFonts w:ascii="Times New Roman" w:hAnsi="Times New Roman" w:cs="Times New Roman"/>
-                <w:sz w:val="20"/>
-                <w:szCs w:val="20"/>
-                <w:lang w:val="en-US"/>
-              </w:rPr>
-              <w:t>[Tutor]</w:t>
-            </w:r>
-          </w:p>
-          <w:p>
-            <w:pPr>
-              <w:spacing w:after="0" w:line="240" w:lineRule="auto"/>
-              <w:jc w:val="center"/>
-              <w:rPr>
-                <w:rFonts w:ascii="Times New Roman" w:hAnsi="Times New Roman" w:cs="Times New Roman"/>
-                <w:sz w:val="20"/>
-                <w:szCs w:val="20"/>
-              </w:rPr>
-            </w:pPr>
-            <w:r>
-              <w:rPr>
-                <w:rFonts w:ascii="Times New Roman" w:hAnsi="Times New Roman" w:cs="Times New Roman"/>
-                <w:sz w:val="20"/>
-                <w:szCs w:val="20"/>
-                <w:lang w:val="en-US"/>
-              </w:rPr>
-              <w:t>[Cabinet]</w:t>
+              <w:t>[</w:t>
+            </w:r>
+            <w:r>
+              <w:rPr>
+                <w:rFonts w:ascii="Times New Roman" w:hAnsi="Times New Roman" w:cs="Times New Roman"/>
+                <w:sz w:val="20"/>
+                <w:szCs w:val="20"/>
+                <w:lang w:val="en-US"/>
+              </w:rPr>
+              <w:t>Предмет</w:t>
+            </w:r>
+            <w:r>
+              <w:rPr>
+                <w:rFonts w:ascii="Times New Roman" w:hAnsi="Times New Roman" w:cs="Times New Roman"/>
+                <w:sz w:val="20"/>
+                <w:szCs w:val="20"/>
+                <w:lang w:val="en-US"/>
+              </w:rPr>
+              <w:t>]</w:t>
+            </w:r>
+          </w:p>
+          <w:p>
+            <w:pPr>
+              <w:jc w:val="center"/>
+              <w:rPr>
+                <w:rFonts w:ascii="Times New Roman" w:hAnsi="Times New Roman" w:cs="Times New Roman"/>
+                <w:sz w:val="20"/>
+                <w:szCs w:val="20"/>
+                <w:lang w:val="en-US"/>
+              </w:rPr>
+            </w:pPr>
+            <w:r>
+              <w:rPr>
+                <w:rFonts w:ascii="Times New Roman" w:hAnsi="Times New Roman" w:cs="Times New Roman"/>
+                <w:sz w:val="20"/>
+                <w:szCs w:val="20"/>
+                <w:lang w:val="en-US"/>
+              </w:rPr>
+              <w:t>[</w:t>
+            </w:r>
+            <w:r>
+              <w:rPr>
+                <w:rFonts w:ascii="Times New Roman" w:hAnsi="Times New Roman" w:cs="Times New Roman"/>
+                <w:sz w:val="20"/>
+                <w:szCs w:val="20"/>
+                <w:lang w:val="en-US"/>
+              </w:rPr>
+              <w:t>Преподаватель</w:t>
+            </w:r>
+            <w:r>
+              <w:rPr>
+                <w:rFonts w:ascii="Times New Roman" w:hAnsi="Times New Roman" w:cs="Times New Roman"/>
+                <w:sz w:val="20"/>
+                <w:szCs w:val="20"/>
+                <w:lang w:val="en-US"/>
+              </w:rPr>
+              <w:t>]</w:t>
+            </w:r>
+          </w:p>
+          <w:p>
+            <w:pPr>
+              <w:spacing w:after="0" w:line="240" w:lineRule="auto"/>
+              <w:jc w:val="center"/>
+              <w:rPr>
+                <w:rFonts w:ascii="Times New Roman" w:hAnsi="Times New Roman" w:cs="Times New Roman"/>
+                <w:sz w:val="20"/>
+                <w:szCs w:val="20"/>
+              </w:rPr>
+            </w:pPr>
+            <w:r>
+              <w:rPr>
+                <w:rFonts w:ascii="Times New Roman" w:hAnsi="Times New Roman" w:cs="Times New Roman"/>
+                <w:sz w:val="20"/>
+                <w:szCs w:val="20"/>
+                <w:lang w:val="en-US"/>
+              </w:rPr>
+              <w:t>[</w:t>
+            </w:r>
+            <w:r>
+              <w:rPr>
+                <w:rFonts w:ascii="Times New Roman" w:hAnsi="Times New Roman" w:cs="Times New Roman"/>
+                <w:sz w:val="20"/>
+                <w:szCs w:val="20"/>
+                <w:lang w:val="en-US"/>
+              </w:rPr>
+              <w:t>Номер кабинета</w:t>
+            </w:r>
+            <w:r>
+              <w:rPr>
+                <w:rFonts w:ascii="Times New Roman" w:hAnsi="Times New Roman" w:cs="Times New Roman"/>
+                <w:sz w:val="20"/>
+                <w:szCs w:val="20"/>
+                <w:lang w:val="en-US"/>
+              </w:rPr>
+              <w:t>]</w:t>
             </w:r>
           </w:p>
         </w:tc>
@@ -2262,47 +3065,101 @@
                 <w:szCs w:val="20"/>
                 <w:lang w:val="en-US"/>
               </w:rPr>
-              <w:t>[Subject]</w:t>
-            </w:r>
-          </w:p>
-          <w:p>
-            <w:pPr>
-              <w:jc w:val="center"/>
-              <w:rPr>
-                <w:rFonts w:ascii="Times New Roman" w:hAnsi="Times New Roman" w:cs="Times New Roman"/>
-                <w:sz w:val="20"/>
-                <w:szCs w:val="20"/>
-                <w:lang w:val="en-US"/>
-              </w:rPr>
-            </w:pPr>
-            <w:r>
-              <w:rPr>
-                <w:rFonts w:ascii="Times New Roman" w:hAnsi="Times New Roman" w:cs="Times New Roman"/>
-                <w:sz w:val="20"/>
-                <w:szCs w:val="20"/>
-                <w:lang w:val="en-US"/>
-              </w:rPr>
-              <w:t>[Tutor]</w:t>
-            </w:r>
-          </w:p>
-          <w:p>
-            <w:pPr>
-              <w:spacing w:after="0" w:line="240" w:lineRule="auto"/>
-              <w:jc w:val="center"/>
-              <w:rPr>
-                <w:rFonts w:ascii="Times New Roman" w:hAnsi="Times New Roman" w:cs="Times New Roman"/>
-                <w:sz w:val="20"/>
-                <w:szCs w:val="20"/>
-              </w:rPr>
-            </w:pPr>
-            <w:r>
-              <w:rPr>
-                <w:rFonts w:ascii="Times New Roman" w:hAnsi="Times New Roman" w:cs="Times New Roman"/>
-                <w:sz w:val="20"/>
-                <w:szCs w:val="20"/>
-                <w:lang w:val="en-US"/>
-              </w:rPr>
-              <w:t>[Cabinet]</w:t>
+              <w:t>[</w:t>
+            </w:r>
+            <w:r>
+              <w:rPr>
+                <w:rFonts w:ascii="Times New Roman" w:hAnsi="Times New Roman" w:cs="Times New Roman"/>
+                <w:sz w:val="20"/>
+                <w:szCs w:val="20"/>
+                <w:lang w:val="en-US"/>
+              </w:rPr>
+              <w:t>Предмет</w:t>
+            </w:r>
+            <w:r>
+              <w:rPr>
+                <w:rFonts w:ascii="Times New Roman" w:hAnsi="Times New Roman" w:cs="Times New Roman"/>
+                <w:sz w:val="20"/>
+                <w:szCs w:val="20"/>
+                <w:lang w:val="en-US"/>
+              </w:rPr>
+              <w:t>]</w:t>
+            </w:r>
+          </w:p>
+          <w:p>
+            <w:pPr>
+              <w:jc w:val="center"/>
+              <w:rPr>
+                <w:rFonts w:ascii="Times New Roman" w:hAnsi="Times New Roman" w:cs="Times New Roman"/>
+                <w:sz w:val="20"/>
+                <w:szCs w:val="20"/>
+                <w:lang w:val="en-US"/>
+              </w:rPr>
+            </w:pPr>
+            <w:r>
+              <w:rPr>
+                <w:rFonts w:ascii="Times New Roman" w:hAnsi="Times New Roman" w:cs="Times New Roman"/>
+                <w:sz w:val="20"/>
+                <w:szCs w:val="20"/>
+                <w:lang w:val="en-US"/>
+              </w:rPr>
+              <w:t>[</w:t>
+            </w:r>
+            <w:r>
+              <w:rPr>
+                <w:rFonts w:ascii="Times New Roman" w:hAnsi="Times New Roman" w:cs="Times New Roman"/>
+                <w:sz w:val="20"/>
+                <w:szCs w:val="20"/>
+                <w:lang w:val="en-US"/>
+              </w:rPr>
+              <w:t>Преподаватель</w:t>
+            </w:r>
+            <w:r>
+              <w:rPr>
+                <w:rFonts w:ascii="Times New Roman" w:hAnsi="Times New Roman" w:cs="Times New Roman"/>
+                <w:sz w:val="20"/>
+                <w:szCs w:val="20"/>
+                <w:lang w:val="en-US"/>
+              </w:rPr>
+              <w:t>]</w:t>
+            </w:r>
+          </w:p>
+          <w:p>
+            <w:pPr>
+              <w:spacing w:after="0" w:line="240" w:lineRule="auto"/>
+              <w:jc w:val="center"/>
+              <w:rPr>
+                <w:rFonts w:ascii="Times New Roman" w:hAnsi="Times New Roman" w:cs="Times New Roman"/>
+                <w:sz w:val="20"/>
+                <w:szCs w:val="20"/>
+              </w:rPr>
+            </w:pPr>
+            <w:r>
+              <w:rPr>
+                <w:rFonts w:ascii="Times New Roman" w:hAnsi="Times New Roman" w:cs="Times New Roman"/>
+                <w:sz w:val="20"/>
+                <w:szCs w:val="20"/>
+                <w:lang w:val="en-US"/>
+              </w:rPr>
+              <w:t>[</w:t>
+            </w:r>
+            <w:r>
+              <w:rPr>
+                <w:rFonts w:ascii="Times New Roman" w:hAnsi="Times New Roman" w:cs="Times New Roman"/>
+                <w:sz w:val="20"/>
+                <w:szCs w:val="20"/>
+                <w:lang w:val="en-US"/>
+              </w:rPr>
+              <w:t>Номер кабинета</w:t>
+            </w:r>
+            <w:r>
+              <w:rPr>
+                <w:rFonts w:ascii="Times New Roman" w:hAnsi="Times New Roman" w:cs="Times New Roman"/>
+                <w:sz w:val="20"/>
+                <w:szCs w:val="20"/>
+                <w:lang w:val="en-US"/>
+              </w:rPr>
+              <w:t>]</w:t>
             </w:r>
           </w:p>
         </w:tc>
@@ -2495,47 +3352,101 @@
                 <w:szCs w:val="20"/>
                 <w:lang w:val="en-US"/>
               </w:rPr>
-              <w:t>[Subject]</w:t>
-            </w:r>
-          </w:p>
-          <w:p>
-            <w:pPr>
-              <w:jc w:val="center"/>
-              <w:rPr>
-                <w:rFonts w:ascii="Times New Roman" w:hAnsi="Times New Roman" w:cs="Times New Roman"/>
-                <w:sz w:val="20"/>
-                <w:szCs w:val="20"/>
-                <w:lang w:val="en-US"/>
-              </w:rPr>
-            </w:pPr>
-            <w:r>
-              <w:rPr>
-                <w:rFonts w:ascii="Times New Roman" w:hAnsi="Times New Roman" w:cs="Times New Roman"/>
-                <w:sz w:val="20"/>
-                <w:szCs w:val="20"/>
-                <w:lang w:val="en-US"/>
-              </w:rPr>
-              <w:t>[Tutor]</w:t>
-            </w:r>
-          </w:p>
-          <w:p>
-            <w:pPr>
-              <w:jc w:val="center"/>
-              <w:rPr>
-                <w:rFonts w:ascii="Times New Roman" w:hAnsi="Times New Roman" w:cs="Times New Roman"/>
-                <w:sz w:val="20"/>
-                <w:szCs w:val="20"/>
-                <w:lang w:val="en-US"/>
-              </w:rPr>
-            </w:pPr>
-            <w:r>
-              <w:rPr>
-                <w:rFonts w:ascii="Times New Roman" w:hAnsi="Times New Roman" w:cs="Times New Roman"/>
-                <w:sz w:val="20"/>
-                <w:szCs w:val="20"/>
-                <w:lang w:val="en-US"/>
-              </w:rPr>
-              <w:t>[Cabinet]</w:t>
+              <w:t>[</w:t>
+            </w:r>
+            <w:r>
+              <w:rPr>
+                <w:rFonts w:ascii="Times New Roman" w:hAnsi="Times New Roman" w:cs="Times New Roman"/>
+                <w:sz w:val="20"/>
+                <w:szCs w:val="20"/>
+                <w:lang w:val="en-US"/>
+              </w:rPr>
+              <w:t>Предмет</w:t>
+            </w:r>
+            <w:r>
+              <w:rPr>
+                <w:rFonts w:ascii="Times New Roman" w:hAnsi="Times New Roman" w:cs="Times New Roman"/>
+                <w:sz w:val="20"/>
+                <w:szCs w:val="20"/>
+                <w:lang w:val="en-US"/>
+              </w:rPr>
+              <w:t>]</w:t>
+            </w:r>
+          </w:p>
+          <w:p>
+            <w:pPr>
+              <w:jc w:val="center"/>
+              <w:rPr>
+                <w:rFonts w:ascii="Times New Roman" w:hAnsi="Times New Roman" w:cs="Times New Roman"/>
+                <w:sz w:val="20"/>
+                <w:szCs w:val="20"/>
+                <w:lang w:val="en-US"/>
+              </w:rPr>
+            </w:pPr>
+            <w:r>
+              <w:rPr>
+                <w:rFonts w:ascii="Times New Roman" w:hAnsi="Times New Roman" w:cs="Times New Roman"/>
+                <w:sz w:val="20"/>
+                <w:szCs w:val="20"/>
+                <w:lang w:val="en-US"/>
+              </w:rPr>
+              <w:t>[</w:t>
+            </w:r>
+            <w:r>
+              <w:rPr>
+                <w:rFonts w:ascii="Times New Roman" w:hAnsi="Times New Roman" w:cs="Times New Roman"/>
+                <w:sz w:val="20"/>
+                <w:szCs w:val="20"/>
+                <w:lang w:val="en-US"/>
+              </w:rPr>
+              <w:t>Преподаватель</w:t>
+            </w:r>
+            <w:r>
+              <w:rPr>
+                <w:rFonts w:ascii="Times New Roman" w:hAnsi="Times New Roman" w:cs="Times New Roman"/>
+                <w:sz w:val="20"/>
+                <w:szCs w:val="20"/>
+                <w:lang w:val="en-US"/>
+              </w:rPr>
+              <w:t>]</w:t>
+            </w:r>
+          </w:p>
+          <w:p>
+            <w:pPr>
+              <w:jc w:val="center"/>
+              <w:rPr>
+                <w:rFonts w:ascii="Times New Roman" w:hAnsi="Times New Roman" w:cs="Times New Roman"/>
+                <w:sz w:val="20"/>
+                <w:szCs w:val="20"/>
+                <w:lang w:val="en-US"/>
+              </w:rPr>
+            </w:pPr>
+            <w:r>
+              <w:rPr>
+                <w:rFonts w:ascii="Times New Roman" w:hAnsi="Times New Roman" w:cs="Times New Roman"/>
+                <w:sz w:val="20"/>
+                <w:szCs w:val="20"/>
+                <w:lang w:val="en-US"/>
+              </w:rPr>
+              <w:t>[</w:t>
+            </w:r>
+            <w:r>
+              <w:rPr>
+                <w:rFonts w:ascii="Times New Roman" w:hAnsi="Times New Roman" w:cs="Times New Roman"/>
+                <w:sz w:val="20"/>
+                <w:szCs w:val="20"/>
+                <w:lang w:val="en-US"/>
+              </w:rPr>
+              <w:t>Номер кабинета</w:t>
+            </w:r>
+            <w:r>
+              <w:rPr>
+                <w:rFonts w:ascii="Times New Roman" w:hAnsi="Times New Roman" w:cs="Times New Roman"/>
+                <w:sz w:val="20"/>
+                <w:szCs w:val="20"/>
+                <w:lang w:val="en-US"/>
+              </w:rPr>
+              <w:t>]</w:t>
             </w:r>
           </w:p>
         </w:tc>
@@ -2625,47 +3536,101 @@
                 <w:szCs w:val="20"/>
                 <w:lang w:val="en-US"/>
               </w:rPr>
-              <w:t>[Subject]</w:t>
-            </w:r>
-          </w:p>
-          <w:p>
-            <w:pPr>
-              <w:jc w:val="center"/>
-              <w:rPr>
-                <w:rFonts w:ascii="Times New Roman" w:hAnsi="Times New Roman" w:cs="Times New Roman"/>
-                <w:sz w:val="20"/>
-                <w:szCs w:val="20"/>
-                <w:lang w:val="en-US"/>
-              </w:rPr>
-            </w:pPr>
-            <w:r>
-              <w:rPr>
-                <w:rFonts w:ascii="Times New Roman" w:hAnsi="Times New Roman" w:cs="Times New Roman"/>
-                <w:sz w:val="20"/>
-                <w:szCs w:val="20"/>
-                <w:lang w:val="en-US"/>
-              </w:rPr>
-              <w:t>[Tutor]</w:t>
-            </w:r>
-          </w:p>
-          <w:p>
-            <w:pPr>
-              <w:spacing w:after="0" w:line="240" w:lineRule="auto"/>
-              <w:jc w:val="center"/>
-              <w:rPr>
-                <w:rFonts w:ascii="Times New Roman" w:hAnsi="Times New Roman" w:cs="Times New Roman"/>
-                <w:sz w:val="20"/>
-                <w:szCs w:val="20"/>
-              </w:rPr>
-            </w:pPr>
-            <w:r>
-              <w:rPr>
-                <w:rFonts w:ascii="Times New Roman" w:hAnsi="Times New Roman" w:cs="Times New Roman"/>
-                <w:sz w:val="20"/>
-                <w:szCs w:val="20"/>
-                <w:lang w:val="en-US"/>
-              </w:rPr>
-              <w:t>[Cabinet]</w:t>
+              <w:t>[</w:t>
+            </w:r>
+            <w:r>
+              <w:rPr>
+                <w:rFonts w:ascii="Times New Roman" w:hAnsi="Times New Roman" w:cs="Times New Roman"/>
+                <w:sz w:val="20"/>
+                <w:szCs w:val="20"/>
+                <w:lang w:val="en-US"/>
+              </w:rPr>
+              <w:t>Предмет</w:t>
+            </w:r>
+            <w:r>
+              <w:rPr>
+                <w:rFonts w:ascii="Times New Roman" w:hAnsi="Times New Roman" w:cs="Times New Roman"/>
+                <w:sz w:val="20"/>
+                <w:szCs w:val="20"/>
+                <w:lang w:val="en-US"/>
+              </w:rPr>
+              <w:t>]</w:t>
+            </w:r>
+          </w:p>
+          <w:p>
+            <w:pPr>
+              <w:jc w:val="center"/>
+              <w:rPr>
+                <w:rFonts w:ascii="Times New Roman" w:hAnsi="Times New Roman" w:cs="Times New Roman"/>
+                <w:sz w:val="20"/>
+                <w:szCs w:val="20"/>
+                <w:lang w:val="en-US"/>
+              </w:rPr>
+            </w:pPr>
+            <w:r>
+              <w:rPr>
+                <w:rFonts w:ascii="Times New Roman" w:hAnsi="Times New Roman" w:cs="Times New Roman"/>
+                <w:sz w:val="20"/>
+                <w:szCs w:val="20"/>
+                <w:lang w:val="en-US"/>
+              </w:rPr>
+              <w:t>[</w:t>
+            </w:r>
+            <w:r>
+              <w:rPr>
+                <w:rFonts w:ascii="Times New Roman" w:hAnsi="Times New Roman" w:cs="Times New Roman"/>
+                <w:sz w:val="20"/>
+                <w:szCs w:val="20"/>
+                <w:lang w:val="en-US"/>
+              </w:rPr>
+              <w:t>Преподаватель</w:t>
+            </w:r>
+            <w:r>
+              <w:rPr>
+                <w:rFonts w:ascii="Times New Roman" w:hAnsi="Times New Roman" w:cs="Times New Roman"/>
+                <w:sz w:val="20"/>
+                <w:szCs w:val="20"/>
+                <w:lang w:val="en-US"/>
+              </w:rPr>
+              <w:t>]</w:t>
+            </w:r>
+          </w:p>
+          <w:p>
+            <w:pPr>
+              <w:spacing w:after="0" w:line="240" w:lineRule="auto"/>
+              <w:jc w:val="center"/>
+              <w:rPr>
+                <w:rFonts w:ascii="Times New Roman" w:hAnsi="Times New Roman" w:cs="Times New Roman"/>
+                <w:sz w:val="20"/>
+                <w:szCs w:val="20"/>
+              </w:rPr>
+            </w:pPr>
+            <w:r>
+              <w:rPr>
+                <w:rFonts w:ascii="Times New Roman" w:hAnsi="Times New Roman" w:cs="Times New Roman"/>
+                <w:sz w:val="20"/>
+                <w:szCs w:val="20"/>
+                <w:lang w:val="en-US"/>
+              </w:rPr>
+              <w:t>[</w:t>
+            </w:r>
+            <w:r>
+              <w:rPr>
+                <w:rFonts w:ascii="Times New Roman" w:hAnsi="Times New Roman" w:cs="Times New Roman"/>
+                <w:sz w:val="20"/>
+                <w:szCs w:val="20"/>
+                <w:lang w:val="en-US"/>
+              </w:rPr>
+              <w:t>Номер кабинета</w:t>
+            </w:r>
+            <w:r>
+              <w:rPr>
+                <w:rFonts w:ascii="Times New Roman" w:hAnsi="Times New Roman" w:cs="Times New Roman"/>
+                <w:sz w:val="20"/>
+                <w:szCs w:val="20"/>
+                <w:lang w:val="en-US"/>
+              </w:rPr>
+              <w:t>]</w:t>
             </w:r>
           </w:p>
         </w:tc>
@@ -2755,47 +3720,101 @@
                 <w:szCs w:val="20"/>
                 <w:lang w:val="en-US"/>
               </w:rPr>
-              <w:t>[Subject]</w:t>
-            </w:r>
-          </w:p>
-          <w:p>
-            <w:pPr>
-              <w:jc w:val="center"/>
-              <w:rPr>
-                <w:rFonts w:ascii="Times New Roman" w:hAnsi="Times New Roman" w:cs="Times New Roman"/>
-                <w:sz w:val="20"/>
-                <w:szCs w:val="20"/>
-                <w:lang w:val="en-US"/>
-              </w:rPr>
-            </w:pPr>
-            <w:r>
-              <w:rPr>
-                <w:rFonts w:ascii="Times New Roman" w:hAnsi="Times New Roman" w:cs="Times New Roman"/>
-                <w:sz w:val="20"/>
-                <w:szCs w:val="20"/>
-                <w:lang w:val="en-US"/>
-              </w:rPr>
-              <w:t>[Tutor]</w:t>
-            </w:r>
-          </w:p>
-          <w:p>
-            <w:pPr>
-              <w:spacing w:after="0" w:line="240" w:lineRule="auto"/>
-              <w:jc w:val="center"/>
-              <w:rPr>
-                <w:rFonts w:ascii="Times New Roman" w:hAnsi="Times New Roman" w:cs="Times New Roman"/>
-                <w:sz w:val="20"/>
-                <w:szCs w:val="20"/>
-              </w:rPr>
-            </w:pPr>
-            <w:r>
-              <w:rPr>
-                <w:rFonts w:ascii="Times New Roman" w:hAnsi="Times New Roman" w:cs="Times New Roman"/>
-                <w:sz w:val="20"/>
-                <w:szCs w:val="20"/>
-                <w:lang w:val="en-US"/>
-              </w:rPr>
-              <w:t>[Cabinet]</w:t>
+              <w:t>[</w:t>
+            </w:r>
+            <w:r>
+              <w:rPr>
+                <w:rFonts w:ascii="Times New Roman" w:hAnsi="Times New Roman" w:cs="Times New Roman"/>
+                <w:sz w:val="20"/>
+                <w:szCs w:val="20"/>
+                <w:lang w:val="en-US"/>
+              </w:rPr>
+              <w:t>Предмет</w:t>
+            </w:r>
+            <w:r>
+              <w:rPr>
+                <w:rFonts w:ascii="Times New Roman" w:hAnsi="Times New Roman" w:cs="Times New Roman"/>
+                <w:sz w:val="20"/>
+                <w:szCs w:val="20"/>
+                <w:lang w:val="en-US"/>
+              </w:rPr>
+              <w:t>]</w:t>
+            </w:r>
+          </w:p>
+          <w:p>
+            <w:pPr>
+              <w:jc w:val="center"/>
+              <w:rPr>
+                <w:rFonts w:ascii="Times New Roman" w:hAnsi="Times New Roman" w:cs="Times New Roman"/>
+                <w:sz w:val="20"/>
+                <w:szCs w:val="20"/>
+                <w:lang w:val="en-US"/>
+              </w:rPr>
+            </w:pPr>
+            <w:r>
+              <w:rPr>
+                <w:rFonts w:ascii="Times New Roman" w:hAnsi="Times New Roman" w:cs="Times New Roman"/>
+                <w:sz w:val="20"/>
+                <w:szCs w:val="20"/>
+                <w:lang w:val="en-US"/>
+              </w:rPr>
+              <w:t>[</w:t>
+            </w:r>
+            <w:r>
+              <w:rPr>
+                <w:rFonts w:ascii="Times New Roman" w:hAnsi="Times New Roman" w:cs="Times New Roman"/>
+                <w:sz w:val="20"/>
+                <w:szCs w:val="20"/>
+                <w:lang w:val="en-US"/>
+              </w:rPr>
+              <w:t>Преподаватель</w:t>
+            </w:r>
+            <w:r>
+              <w:rPr>
+                <w:rFonts w:ascii="Times New Roman" w:hAnsi="Times New Roman" w:cs="Times New Roman"/>
+                <w:sz w:val="20"/>
+                <w:szCs w:val="20"/>
+                <w:lang w:val="en-US"/>
+              </w:rPr>
+              <w:t>]</w:t>
+            </w:r>
+          </w:p>
+          <w:p>
+            <w:pPr>
+              <w:spacing w:after="0" w:line="240" w:lineRule="auto"/>
+              <w:jc w:val="center"/>
+              <w:rPr>
+                <w:rFonts w:ascii="Times New Roman" w:hAnsi="Times New Roman" w:cs="Times New Roman"/>
+                <w:sz w:val="20"/>
+                <w:szCs w:val="20"/>
+              </w:rPr>
+            </w:pPr>
+            <w:r>
+              <w:rPr>
+                <w:rFonts w:ascii="Times New Roman" w:hAnsi="Times New Roman" w:cs="Times New Roman"/>
+                <w:sz w:val="20"/>
+                <w:szCs w:val="20"/>
+                <w:lang w:val="en-US"/>
+              </w:rPr>
+              <w:t>[</w:t>
+            </w:r>
+            <w:r>
+              <w:rPr>
+                <w:rFonts w:ascii="Times New Roman" w:hAnsi="Times New Roman" w:cs="Times New Roman"/>
+                <w:sz w:val="20"/>
+                <w:szCs w:val="20"/>
+                <w:lang w:val="en-US"/>
+              </w:rPr>
+              <w:t>Номер кабинета</w:t>
+            </w:r>
+            <w:r>
+              <w:rPr>
+                <w:rFonts w:ascii="Times New Roman" w:hAnsi="Times New Roman" w:cs="Times New Roman"/>
+                <w:sz w:val="20"/>
+                <w:szCs w:val="20"/>
+                <w:lang w:val="en-US"/>
+              </w:rPr>
+              <w:t>]</w:t>
             </w:r>
           </w:p>
         </w:tc>
@@ -2891,47 +3910,101 @@
                 <w:szCs w:val="20"/>
                 <w:lang w:val="en-US"/>
               </w:rPr>
-              <w:t>[Subject]</w:t>
-            </w:r>
-          </w:p>
-          <w:p>
-            <w:pPr>
-              <w:jc w:val="center"/>
-              <w:rPr>
-                <w:rFonts w:ascii="Times New Roman" w:hAnsi="Times New Roman" w:cs="Times New Roman"/>
-                <w:sz w:val="20"/>
-                <w:szCs w:val="20"/>
-                <w:lang w:val="en-US"/>
-              </w:rPr>
-            </w:pPr>
-            <w:r>
-              <w:rPr>
-                <w:rFonts w:ascii="Times New Roman" w:hAnsi="Times New Roman" w:cs="Times New Roman"/>
-                <w:sz w:val="20"/>
-                <w:szCs w:val="20"/>
-                <w:lang w:val="en-US"/>
-              </w:rPr>
-              <w:t>[Tutor]</w:t>
-            </w:r>
-          </w:p>
-          <w:p>
-            <w:pPr>
-              <w:spacing w:after="0" w:line="240" w:lineRule="auto"/>
-              <w:jc w:val="center"/>
-              <w:rPr>
-                <w:rFonts w:ascii="Times New Roman" w:hAnsi="Times New Roman" w:cs="Times New Roman"/>
-                <w:sz w:val="20"/>
-                <w:szCs w:val="20"/>
-              </w:rPr>
-            </w:pPr>
-            <w:r>
-              <w:rPr>
-                <w:rFonts w:ascii="Times New Roman" w:hAnsi="Times New Roman" w:cs="Times New Roman"/>
-                <w:sz w:val="20"/>
-                <w:szCs w:val="20"/>
-                <w:lang w:val="en-US"/>
-              </w:rPr>
-              <w:t>[Cabinet]</w:t>
+              <w:t>[</w:t>
+            </w:r>
+            <w:r>
+              <w:rPr>
+                <w:rFonts w:ascii="Times New Roman" w:hAnsi="Times New Roman" w:cs="Times New Roman"/>
+                <w:sz w:val="20"/>
+                <w:szCs w:val="20"/>
+                <w:lang w:val="en-US"/>
+              </w:rPr>
+              <w:t>Предмет</w:t>
+            </w:r>
+            <w:r>
+              <w:rPr>
+                <w:rFonts w:ascii="Times New Roman" w:hAnsi="Times New Roman" w:cs="Times New Roman"/>
+                <w:sz w:val="20"/>
+                <w:szCs w:val="20"/>
+                <w:lang w:val="en-US"/>
+              </w:rPr>
+              <w:t>]</w:t>
+            </w:r>
+          </w:p>
+          <w:p>
+            <w:pPr>
+              <w:jc w:val="center"/>
+              <w:rPr>
+                <w:rFonts w:ascii="Times New Roman" w:hAnsi="Times New Roman" w:cs="Times New Roman"/>
+                <w:sz w:val="20"/>
+                <w:szCs w:val="20"/>
+                <w:lang w:val="en-US"/>
+              </w:rPr>
+            </w:pPr>
+            <w:r>
+              <w:rPr>
+                <w:rFonts w:ascii="Times New Roman" w:hAnsi="Times New Roman" w:cs="Times New Roman"/>
+                <w:sz w:val="20"/>
+                <w:szCs w:val="20"/>
+                <w:lang w:val="en-US"/>
+              </w:rPr>
+              <w:t>[</w:t>
+            </w:r>
+            <w:r>
+              <w:rPr>
+                <w:rFonts w:ascii="Times New Roman" w:hAnsi="Times New Roman" w:cs="Times New Roman"/>
+                <w:sz w:val="20"/>
+                <w:szCs w:val="20"/>
+                <w:lang w:val="en-US"/>
+              </w:rPr>
+              <w:t>Преподаватель</w:t>
+            </w:r>
+            <w:r>
+              <w:rPr>
+                <w:rFonts w:ascii="Times New Roman" w:hAnsi="Times New Roman" w:cs="Times New Roman"/>
+                <w:sz w:val="20"/>
+                <w:szCs w:val="20"/>
+                <w:lang w:val="en-US"/>
+              </w:rPr>
+              <w:t>]</w:t>
+            </w:r>
+          </w:p>
+          <w:p>
+            <w:pPr>
+              <w:spacing w:after="0" w:line="240" w:lineRule="auto"/>
+              <w:jc w:val="center"/>
+              <w:rPr>
+                <w:rFonts w:ascii="Times New Roman" w:hAnsi="Times New Roman" w:cs="Times New Roman"/>
+                <w:sz w:val="20"/>
+                <w:szCs w:val="20"/>
+              </w:rPr>
+            </w:pPr>
+            <w:r>
+              <w:rPr>
+                <w:rFonts w:ascii="Times New Roman" w:hAnsi="Times New Roman" w:cs="Times New Roman"/>
+                <w:sz w:val="20"/>
+                <w:szCs w:val="20"/>
+                <w:lang w:val="en-US"/>
+              </w:rPr>
+              <w:t>[</w:t>
+            </w:r>
+            <w:r>
+              <w:rPr>
+                <w:rFonts w:ascii="Times New Roman" w:hAnsi="Times New Roman" w:cs="Times New Roman"/>
+                <w:sz w:val="20"/>
+                <w:szCs w:val="20"/>
+                <w:lang w:val="en-US"/>
+              </w:rPr>
+              <w:t>Номер кабинета</w:t>
+            </w:r>
+            <w:r>
+              <w:rPr>
+                <w:rFonts w:ascii="Times New Roman" w:hAnsi="Times New Roman" w:cs="Times New Roman"/>
+                <w:sz w:val="20"/>
+                <w:szCs w:val="20"/>
+                <w:lang w:val="en-US"/>
+              </w:rPr>
+              <w:t>]</w:t>
             </w:r>
           </w:p>
         </w:tc>

</xml_diff>